<commit_message>
bab 3 analisis masalah + kebutuhan sistem
</commit_message>
<xml_diff>
--- a/DOKUMENTASI/BAB 2/bab 2.docx
+++ b/DOKUMENTASI/BAB 2/bab 2.docx
@@ -6790,8 +6790,6 @@
             </w:r>
           </w:p>
         </w:tc>
-        <w:bookmarkStart w:id="0" w:name="_GoBack"/>
-        <w:bookmarkEnd w:id="0"/>
       </w:tr>
       <w:tr>
         <w:tc>
@@ -7166,7 +7164,7 @@
                 </mc:Choice>
                 <mc:Fallback>
                   <w:pict>
-                    <v:rect w14:anchorId="42D0AF78" id="Rectangle 6" o:spid="_x0000_s1026" style="position:absolute;margin-left:12.2pt;margin-top:3.4pt;width:92.25pt;height:36pt;z-index:251661312;visibility:visible;mso-wrap-style:square;mso-height-percent:0;mso-wrap-distance-left:9pt;mso-wrap-distance-top:0;mso-wrap-distance-right:9pt;mso-wrap-distance-bottom:0;mso-position-horizontal:absolute;mso-position-horizontal-relative:text;mso-position-vertical:absolute;mso-position-vertical-relative:text;mso-height-percent:0;mso-height-relative:margin;v-text-anchor:middle" o:gfxdata="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" filled="f" strokecolor="black [3213]" strokeweight="2.25pt"/>
+                    <v:rect w14:anchorId="71C154B9" id="Rectangle 6" o:spid="_x0000_s1026" style="position:absolute;margin-left:12.2pt;margin-top:3.4pt;width:92.25pt;height:36pt;z-index:251661312;visibility:visible;mso-wrap-style:square;mso-height-percent:0;mso-wrap-distance-left:9pt;mso-wrap-distance-top:0;mso-wrap-distance-right:9pt;mso-wrap-distance-bottom:0;mso-position-horizontal:absolute;mso-position-horizontal-relative:text;mso-position-vertical:absolute;mso-position-vertical-relative:text;mso-height-percent:0;mso-height-relative:margin;v-text-anchor:middle" o:gfxdata="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" filled="f" strokecolor="black [3213]" strokeweight="2.25pt"/>
                   </w:pict>
                 </mc:Fallback>
               </mc:AlternateContent>
@@ -7870,14 +7868,23 @@
                 <w:noProof/>
               </w:rPr>
             </w:pPr>
+            <w:bookmarkStart w:id="0" w:name="_GoBack"/>
             <w:r>
               <w:rPr>
                 <w:noProof/>
               </w:rPr>
               <w:drawing>
-                <wp:inline distT="0" distB="0" distL="0" distR="0" wp14:anchorId="1279428F" wp14:editId="50FB350D">
+                <wp:anchor distT="0" distB="0" distL="114300" distR="114300" simplePos="0" relativeHeight="251665408" behindDoc="0" locked="0" layoutInCell="1" allowOverlap="1" wp14:anchorId="1279428F" wp14:editId="22FEE6C1">
+                  <wp:simplePos x="0" y="0"/>
+                  <wp:positionH relativeFrom="column">
+                    <wp:posOffset>24898</wp:posOffset>
+                  </wp:positionH>
+                  <wp:positionV relativeFrom="paragraph">
+                    <wp:posOffset>153301</wp:posOffset>
+                  </wp:positionV>
                   <wp:extent cx="1371600" cy="485775"/>
                   <wp:effectExtent l="0" t="0" r="0" b="9525"/>
+                  <wp:wrapSquare wrapText="bothSides"/>
                   <wp:docPr id="11" name="Picture 11"/>
                   <wp:cNvGraphicFramePr>
                     <a:graphicFrameLocks xmlns:a="http://schemas.openxmlformats.org/drawingml/2006/main" noChangeAspect="1"/>
@@ -7890,7 +7897,13 @@
                           <pic:cNvPicPr/>
                         </pic:nvPicPr>
                         <pic:blipFill>
-                          <a:blip r:embed="rId13"/>
+                          <a:blip r:embed="rId13">
+                            <a:extLst>
+                              <a:ext uri="{28A0092B-C50C-407E-A947-70E740481C1C}">
+                                <a14:useLocalDpi xmlns:a14="http://schemas.microsoft.com/office/drawing/2010/main" val="0"/>
+                              </a:ext>
+                            </a:extLst>
+                          </a:blip>
                           <a:stretch>
                             <a:fillRect/>
                           </a:stretch>
@@ -7907,9 +7920,16 @@
                       </pic:pic>
                     </a:graphicData>
                   </a:graphic>
-                </wp:inline>
+                  <wp14:sizeRelH relativeFrom="page">
+                    <wp14:pctWidth>0</wp14:pctWidth>
+                  </wp14:sizeRelH>
+                  <wp14:sizeRelV relativeFrom="page">
+                    <wp14:pctHeight>0</wp14:pctHeight>
+                  </wp14:sizeRelV>
+                </wp:anchor>
               </w:drawing>
             </w:r>
+            <w:bookmarkEnd w:id="0"/>
           </w:p>
         </w:tc>
         <w:tc>
@@ -9746,7 +9766,7 @@
 </file>
 
 <file path=customXml/itemProps1.xml><?xml version="1.0" encoding="utf-8"?>
-<ds:datastoreItem xmlns:ds="http://schemas.openxmlformats.org/officeDocument/2006/customXml" ds:itemID="{808E0C25-73BA-4DEA-9D21-61D7489ECD88}">
+<ds:datastoreItem xmlns:ds="http://schemas.openxmlformats.org/officeDocument/2006/customXml" ds:itemID="{0D01E82E-0397-46B0-A3F7-8FBD7746474A}">
   <ds:schemaRefs>
     <ds:schemaRef ds:uri="http://schemas.openxmlformats.org/officeDocument/2006/bibliography"/>
   </ds:schemaRefs>

</xml_diff>

<commit_message>
+ Dokumentasi BPMN  bab 2
</commit_message>
<xml_diff>
--- a/DOKUMENTASI/BAB 2/bab 2.docx
+++ b/DOKUMENTASI/BAB 2/bab 2.docx
@@ -2354,8 +2354,6 @@
         </w:rPr>
         <w:t>.</w:t>
       </w:r>
-      <w:bookmarkStart w:id="0" w:name="_GoBack"/>
-      <w:bookmarkEnd w:id="0"/>
     </w:p>
     <w:p>
       <w:pPr>
@@ -5528,15 +5526,87 @@
           <w:sz w:val="24"/>
           <w:szCs w:val="24"/>
         </w:rPr>
-        <w:t xml:space="preserve"> 1:M, 1:1, dan M:N.</w:t>
-      </w:r>
-      <w:r>
-        <w:rPr>
-          <w:rFonts w:ascii="Times New Roman" w:hAnsi="Times New Roman" w:cs="Times New Roman"/>
-          <w:sz w:val="24"/>
-          <w:szCs w:val="24"/>
-        </w:rPr>
-        <w:t xml:space="preserve"> 1:M </w:t>
+        <w:t xml:space="preserve"> </w:t>
+      </w:r>
+      <w:r>
+        <w:rPr>
+          <w:rFonts w:ascii="Times New Roman" w:hAnsi="Times New Roman" w:cs="Times New Roman"/>
+          <w:i/>
+          <w:iCs/>
+          <w:sz w:val="24"/>
+          <w:szCs w:val="24"/>
+        </w:rPr>
+        <w:t>one to many</w:t>
+      </w:r>
+      <w:r>
+        <w:rPr>
+          <w:rFonts w:ascii="Times New Roman" w:hAnsi="Times New Roman" w:cs="Times New Roman"/>
+          <w:sz w:val="24"/>
+          <w:szCs w:val="24"/>
+        </w:rPr>
+        <w:t xml:space="preserve">, </w:t>
+      </w:r>
+      <w:r>
+        <w:rPr>
+          <w:rFonts w:ascii="Times New Roman" w:hAnsi="Times New Roman" w:cs="Times New Roman"/>
+          <w:i/>
+          <w:iCs/>
+          <w:sz w:val="24"/>
+          <w:szCs w:val="24"/>
+        </w:rPr>
+        <w:t>one to one</w:t>
+      </w:r>
+      <w:r>
+        <w:rPr>
+          <w:rFonts w:ascii="Times New Roman" w:hAnsi="Times New Roman" w:cs="Times New Roman"/>
+          <w:sz w:val="24"/>
+          <w:szCs w:val="24"/>
+        </w:rPr>
+        <w:t xml:space="preserve">, dan </w:t>
+      </w:r>
+      <w:r>
+        <w:rPr>
+          <w:rFonts w:ascii="Times New Roman" w:hAnsi="Times New Roman" w:cs="Times New Roman"/>
+          <w:i/>
+          <w:iCs/>
+          <w:sz w:val="24"/>
+          <w:szCs w:val="24"/>
+        </w:rPr>
+        <w:t>many to many</w:t>
+      </w:r>
+      <w:r>
+        <w:rPr>
+          <w:rFonts w:ascii="Times New Roman" w:hAnsi="Times New Roman" w:cs="Times New Roman"/>
+          <w:sz w:val="24"/>
+          <w:szCs w:val="24"/>
+        </w:rPr>
+        <w:t>.</w:t>
+      </w:r>
+      <w:r>
+        <w:rPr>
+          <w:rFonts w:ascii="Times New Roman" w:hAnsi="Times New Roman" w:cs="Times New Roman"/>
+          <w:sz w:val="24"/>
+          <w:szCs w:val="24"/>
+        </w:rPr>
+        <w:t xml:space="preserve"> </w:t>
+      </w:r>
+      <w:r>
+        <w:rPr>
+          <w:rFonts w:ascii="Times New Roman" w:hAnsi="Times New Roman" w:cs="Times New Roman"/>
+          <w:i/>
+          <w:iCs/>
+          <w:sz w:val="24"/>
+          <w:szCs w:val="24"/>
+        </w:rPr>
+        <w:t>One to many</w:t>
+      </w:r>
+      <w:r>
+        <w:rPr>
+          <w:rFonts w:ascii="Times New Roman" w:hAnsi="Times New Roman" w:cs="Times New Roman"/>
+          <w:sz w:val="24"/>
+          <w:szCs w:val="24"/>
+        </w:rPr>
+        <w:t xml:space="preserve"> </w:t>
       </w:r>
       <w:proofErr w:type="spellStart"/>
       <w:r>
@@ -5680,7 +5750,25 @@
           <w:sz w:val="24"/>
           <w:szCs w:val="24"/>
         </w:rPr>
-        <w:t xml:space="preserve"> pada Gambar 2.3.1. 1:1 </w:t>
+        <w:t xml:space="preserve"> pada Gambar 2.3.1. </w:t>
+      </w:r>
+      <w:r>
+        <w:rPr>
+          <w:rFonts w:ascii="Times New Roman" w:hAnsi="Times New Roman" w:cs="Times New Roman"/>
+          <w:i/>
+          <w:iCs/>
+          <w:sz w:val="24"/>
+          <w:szCs w:val="24"/>
+        </w:rPr>
+        <w:t>One to one</w:t>
+      </w:r>
+      <w:r>
+        <w:rPr>
+          <w:rFonts w:ascii="Times New Roman" w:hAnsi="Times New Roman" w:cs="Times New Roman"/>
+          <w:sz w:val="24"/>
+          <w:szCs w:val="24"/>
+        </w:rPr>
+        <w:t xml:space="preserve"> </w:t>
       </w:r>
       <w:proofErr w:type="spellStart"/>
       <w:r>
@@ -5842,7 +5930,17 @@
           <w:sz w:val="24"/>
           <w:szCs w:val="24"/>
         </w:rPr>
-        <w:t xml:space="preserve"> pada Gambar 2.3.2. M:N </w:t>
+        <w:t xml:space="preserve"> pada Gambar 2.3.2. </w:t>
+      </w:r>
+      <w:r>
+        <w:rPr>
+          <w:rFonts w:ascii="Times New Roman" w:hAnsi="Times New Roman" w:cs="Times New Roman"/>
+          <w:i/>
+          <w:iCs/>
+          <w:sz w:val="24"/>
+          <w:szCs w:val="24"/>
+        </w:rPr>
+        <w:t xml:space="preserve">Many to many </w:t>
       </w:r>
       <w:proofErr w:type="spellStart"/>
       <w:r>
@@ -6014,6 +6112,39 @@
         </w:rPr>
         <w:t>.</w:t>
       </w:r>
+    </w:p>
+    <w:p>
+      <w:pPr>
+        <w:spacing w:line="480" w:lineRule="auto"/>
+        <w:jc w:val="both"/>
+        <w:rPr>
+          <w:rFonts w:ascii="Times New Roman" w:hAnsi="Times New Roman" w:cs="Times New Roman"/>
+          <w:sz w:val="24"/>
+          <w:szCs w:val="24"/>
+        </w:rPr>
+      </w:pPr>
+    </w:p>
+    <w:p>
+      <w:pPr>
+        <w:spacing w:line="480" w:lineRule="auto"/>
+        <w:jc w:val="both"/>
+        <w:rPr>
+          <w:rFonts w:ascii="Times New Roman" w:hAnsi="Times New Roman" w:cs="Times New Roman"/>
+          <w:sz w:val="24"/>
+          <w:szCs w:val="24"/>
+        </w:rPr>
+      </w:pPr>
+    </w:p>
+    <w:p>
+      <w:pPr>
+        <w:spacing w:line="480" w:lineRule="auto"/>
+        <w:jc w:val="both"/>
+        <w:rPr>
+          <w:rFonts w:ascii="Times New Roman" w:hAnsi="Times New Roman" w:cs="Times New Roman"/>
+          <w:sz w:val="24"/>
+          <w:szCs w:val="24"/>
+        </w:rPr>
+      </w:pPr>
     </w:p>
     <w:p>
       <w:pPr>
@@ -6032,10 +6163,11 @@
           <w:sz w:val="24"/>
           <w:szCs w:val="24"/>
         </w:rPr>
+        <w:lastRenderedPageBreak/>
         <w:drawing>
-          <wp:inline distT="0" distB="0" distL="0" distR="0" wp14:anchorId="7EE853D5" wp14:editId="388A6B2A">
-            <wp:extent cx="2428875" cy="394298"/>
-            <wp:effectExtent l="0" t="0" r="0" b="6350"/>
+          <wp:inline distT="0" distB="0" distL="0" distR="0" wp14:anchorId="7EE853D5" wp14:editId="2D2D7385">
+            <wp:extent cx="2933699" cy="476250"/>
+            <wp:effectExtent l="0" t="0" r="635" b="0"/>
             <wp:docPr id="1" name="Picture 1"/>
             <wp:cNvGraphicFramePr>
               <a:graphicFrameLocks xmlns:a="http://schemas.openxmlformats.org/drawingml/2006/main" noChangeAspect="1"/>
@@ -6065,7 +6197,7 @@
                   <pic:spPr bwMode="auto">
                     <a:xfrm>
                       <a:off x="0" y="0"/>
-                      <a:ext cx="2467470" cy="400564"/>
+                      <a:ext cx="2941608" cy="477534"/>
                     </a:xfrm>
                     <a:prstGeom prst="rect">
                       <a:avLst/>
@@ -6117,19 +6249,6 @@
           <w:szCs w:val="24"/>
         </w:rPr>
       </w:pPr>
-    </w:p>
-    <w:p>
-      <w:pPr>
-        <w:spacing w:line="480" w:lineRule="auto"/>
-        <w:jc w:val="center"/>
-        <w:rPr>
-          <w:rFonts w:ascii="Times New Roman" w:hAnsi="Times New Roman" w:cs="Times New Roman"/>
-          <w:b/>
-          <w:bCs/>
-          <w:sz w:val="24"/>
-          <w:szCs w:val="24"/>
-        </w:rPr>
-      </w:pPr>
       <w:r>
         <w:rPr>
           <w:rFonts w:ascii="Times New Roman" w:hAnsi="Times New Roman" w:cs="Times New Roman"/>
@@ -6137,18 +6256,17 @@
           <w:sz w:val="24"/>
           <w:szCs w:val="24"/>
         </w:rPr>
-        <w:lastRenderedPageBreak/>
         <w:drawing>
-          <wp:anchor distT="0" distB="0" distL="114300" distR="114300" simplePos="0" relativeHeight="251658240" behindDoc="0" locked="0" layoutInCell="1" allowOverlap="1" wp14:anchorId="5CDD984B" wp14:editId="6C7B00F7">
+          <wp:anchor distT="0" distB="0" distL="114300" distR="114300" simplePos="0" relativeHeight="251658240" behindDoc="0" locked="0" layoutInCell="1" allowOverlap="1" wp14:anchorId="5CDD984B" wp14:editId="5E739706">
             <wp:simplePos x="0" y="0"/>
             <wp:positionH relativeFrom="margin">
-              <wp:align>center</wp:align>
+              <wp:posOffset>1141095</wp:posOffset>
             </wp:positionH>
             <wp:positionV relativeFrom="paragraph">
-              <wp:posOffset>48</wp:posOffset>
+              <wp:posOffset>12065</wp:posOffset>
             </wp:positionV>
-            <wp:extent cx="2419350" cy="433434"/>
-            <wp:effectExtent l="0" t="0" r="0" b="5080"/>
+            <wp:extent cx="2809875" cy="502920"/>
+            <wp:effectExtent l="0" t="0" r="9525" b="0"/>
             <wp:wrapSquare wrapText="bothSides"/>
             <wp:docPr id="2" name="Picture 2"/>
             <wp:cNvGraphicFramePr>
@@ -6179,7 +6297,7 @@
                   <pic:spPr bwMode="auto">
                     <a:xfrm>
                       <a:off x="0" y="0"/>
-                      <a:ext cx="2419350" cy="433434"/>
+                      <a:ext cx="2809875" cy="502920"/>
                     </a:xfrm>
                     <a:prstGeom prst="rect">
                       <a:avLst/>
@@ -6256,8 +6374,8 @@
           <w:szCs w:val="24"/>
         </w:rPr>
         <w:drawing>
-          <wp:inline distT="0" distB="0" distL="0" distR="0" wp14:anchorId="780ABFFA" wp14:editId="643B6CBC">
-            <wp:extent cx="2362200" cy="424578"/>
+          <wp:inline distT="0" distB="0" distL="0" distR="0" wp14:anchorId="780ABFFA" wp14:editId="31F6FA97">
+            <wp:extent cx="2808667" cy="504825"/>
             <wp:effectExtent l="0" t="0" r="0" b="0"/>
             <wp:docPr id="3" name="Picture 3"/>
             <wp:cNvGraphicFramePr>
@@ -6288,7 +6406,7 @@
                   <pic:spPr bwMode="auto">
                     <a:xfrm>
                       <a:off x="0" y="0"/>
-                      <a:ext cx="2440743" cy="438695"/>
+                      <a:ext cx="2908656" cy="522797"/>
                     </a:xfrm>
                     <a:prstGeom prst="rect">
                       <a:avLst/>
@@ -6325,9 +6443,8 @@
           <w:sz w:val="24"/>
           <w:szCs w:val="24"/>
         </w:rPr>
-        <w:t xml:space="preserve">Gambar 2.3.3 </w:t>
-      </w:r>
-      <w:proofErr w:type="gramStart"/>
+        <w:t xml:space="preserve"> </w:t>
+      </w:r>
       <w:r>
         <w:rPr>
           <w:rFonts w:ascii="Times New Roman" w:hAnsi="Times New Roman" w:cs="Times New Roman"/>
@@ -6336,9 +6453,9 @@
           <w:sz w:val="24"/>
           <w:szCs w:val="24"/>
         </w:rPr>
-        <w:t>M:N</w:t>
-      </w:r>
-      <w:proofErr w:type="gramEnd"/>
+        <w:t xml:space="preserve">Gambar 2.3.3 </w:t>
+      </w:r>
+      <w:proofErr w:type="gramStart"/>
       <w:r>
         <w:rPr>
           <w:rFonts w:ascii="Times New Roman" w:hAnsi="Times New Roman" w:cs="Times New Roman"/>
@@ -6347,11 +6464,2433 @@
           <w:sz w:val="24"/>
           <w:szCs w:val="24"/>
         </w:rPr>
+        <w:t>M:N</w:t>
+      </w:r>
+      <w:proofErr w:type="gramEnd"/>
+      <w:r>
+        <w:rPr>
+          <w:rFonts w:ascii="Times New Roman" w:hAnsi="Times New Roman" w:cs="Times New Roman"/>
+          <w:b/>
+          <w:bCs/>
+          <w:sz w:val="24"/>
+          <w:szCs w:val="24"/>
+        </w:rPr>
         <w:t xml:space="preserve"> Relations</w:t>
       </w:r>
+    </w:p>
+    <w:p>
+      <w:pPr>
+        <w:spacing w:line="480" w:lineRule="auto"/>
+        <w:rPr>
+          <w:rFonts w:ascii="Times New Roman" w:hAnsi="Times New Roman" w:cs="Times New Roman"/>
+          <w:b/>
+          <w:bCs/>
+          <w:sz w:val="24"/>
+          <w:szCs w:val="24"/>
+        </w:rPr>
+      </w:pPr>
+      <w:r>
+        <w:rPr>
+          <w:rFonts w:ascii="Times New Roman" w:hAnsi="Times New Roman" w:cs="Times New Roman"/>
+          <w:b/>
+          <w:bCs/>
+          <w:sz w:val="24"/>
+          <w:szCs w:val="24"/>
+        </w:rPr>
+        <w:t>2.4 Business Process Model and Notation</w:t>
+      </w:r>
+      <w:r>
+        <w:rPr>
+          <w:rFonts w:ascii="Times New Roman" w:hAnsi="Times New Roman" w:cs="Times New Roman"/>
+          <w:b/>
+          <w:bCs/>
+          <w:sz w:val="24"/>
+          <w:szCs w:val="24"/>
+        </w:rPr>
+        <w:t xml:space="preserve"> (BPMN)</w:t>
+      </w:r>
+    </w:p>
+    <w:p>
+      <w:pPr>
+        <w:spacing w:line="480" w:lineRule="auto"/>
+        <w:ind w:firstLine="720"/>
+        <w:jc w:val="both"/>
+        <w:rPr>
+          <w:rFonts w:ascii="Times New Roman" w:hAnsi="Times New Roman" w:cs="Times New Roman"/>
+          <w:sz w:val="24"/>
+          <w:szCs w:val="24"/>
+        </w:rPr>
+      </w:pPr>
+      <w:r>
+        <w:rPr>
+          <w:rFonts w:ascii="Times New Roman" w:hAnsi="Times New Roman" w:cs="Times New Roman"/>
+          <w:sz w:val="24"/>
+          <w:szCs w:val="24"/>
+        </w:rPr>
+        <w:t xml:space="preserve">Business Process Model and Notation (BPMN) </w:t>
+      </w:r>
+      <w:proofErr w:type="spellStart"/>
+      <w:r>
+        <w:rPr>
+          <w:rFonts w:ascii="Times New Roman" w:hAnsi="Times New Roman" w:cs="Times New Roman"/>
+          <w:sz w:val="24"/>
+          <w:szCs w:val="24"/>
+        </w:rPr>
+        <w:t>adalah</w:t>
+      </w:r>
+      <w:proofErr w:type="spellEnd"/>
+      <w:r>
+        <w:rPr>
+          <w:rFonts w:ascii="Times New Roman" w:hAnsi="Times New Roman" w:cs="Times New Roman"/>
+          <w:sz w:val="24"/>
+          <w:szCs w:val="24"/>
+        </w:rPr>
+        <w:t xml:space="preserve"> standard </w:t>
+      </w:r>
+      <w:proofErr w:type="spellStart"/>
+      <w:r>
+        <w:rPr>
+          <w:rFonts w:ascii="Times New Roman" w:hAnsi="Times New Roman" w:cs="Times New Roman"/>
+          <w:sz w:val="24"/>
+          <w:szCs w:val="24"/>
+        </w:rPr>
+        <w:t>untuk</w:t>
+      </w:r>
+      <w:proofErr w:type="spellEnd"/>
+      <w:r>
+        <w:rPr>
+          <w:rFonts w:ascii="Times New Roman" w:hAnsi="Times New Roman" w:cs="Times New Roman"/>
+          <w:sz w:val="24"/>
+          <w:szCs w:val="24"/>
+        </w:rPr>
+        <w:t xml:space="preserve"> </w:t>
+      </w:r>
+      <w:proofErr w:type="spellStart"/>
+      <w:r>
+        <w:rPr>
+          <w:rFonts w:ascii="Times New Roman" w:hAnsi="Times New Roman" w:cs="Times New Roman"/>
+          <w:sz w:val="24"/>
+          <w:szCs w:val="24"/>
+        </w:rPr>
+        <w:t>memodelkan</w:t>
+      </w:r>
+      <w:proofErr w:type="spellEnd"/>
+      <w:r>
+        <w:rPr>
+          <w:rFonts w:ascii="Times New Roman" w:hAnsi="Times New Roman" w:cs="Times New Roman"/>
+          <w:sz w:val="24"/>
+          <w:szCs w:val="24"/>
+        </w:rPr>
+        <w:t xml:space="preserve"> prose </w:t>
+      </w:r>
+      <w:proofErr w:type="spellStart"/>
+      <w:r>
+        <w:rPr>
+          <w:rFonts w:ascii="Times New Roman" w:hAnsi="Times New Roman" w:cs="Times New Roman"/>
+          <w:sz w:val="24"/>
+          <w:szCs w:val="24"/>
+        </w:rPr>
+        <w:t>bisnis</w:t>
+      </w:r>
+      <w:proofErr w:type="spellEnd"/>
+      <w:r>
+        <w:rPr>
+          <w:rFonts w:ascii="Times New Roman" w:hAnsi="Times New Roman" w:cs="Times New Roman"/>
+          <w:sz w:val="24"/>
+          <w:szCs w:val="24"/>
+        </w:rPr>
+        <w:t xml:space="preserve">. </w:t>
+      </w:r>
+      <w:r>
+        <w:rPr>
+          <w:rFonts w:ascii="Times New Roman" w:hAnsi="Times New Roman" w:cs="Times New Roman"/>
+          <w:sz w:val="24"/>
+          <w:szCs w:val="24"/>
+        </w:rPr>
+        <w:t xml:space="preserve">BPMN </w:t>
+      </w:r>
+      <w:proofErr w:type="spellStart"/>
+      <w:r>
+        <w:rPr>
+          <w:rFonts w:ascii="Times New Roman" w:hAnsi="Times New Roman" w:cs="Times New Roman"/>
+          <w:sz w:val="24"/>
+          <w:szCs w:val="24"/>
+        </w:rPr>
+        <w:t>digunakan</w:t>
+      </w:r>
+      <w:proofErr w:type="spellEnd"/>
+      <w:r>
+        <w:rPr>
+          <w:rFonts w:ascii="Times New Roman" w:hAnsi="Times New Roman" w:cs="Times New Roman"/>
+          <w:sz w:val="24"/>
+          <w:szCs w:val="24"/>
+        </w:rPr>
+        <w:t xml:space="preserve"> </w:t>
+      </w:r>
+      <w:proofErr w:type="spellStart"/>
+      <w:r>
+        <w:rPr>
+          <w:rFonts w:ascii="Times New Roman" w:hAnsi="Times New Roman" w:cs="Times New Roman"/>
+          <w:sz w:val="24"/>
+          <w:szCs w:val="24"/>
+        </w:rPr>
+        <w:t>untuk</w:t>
+      </w:r>
+      <w:proofErr w:type="spellEnd"/>
+      <w:r>
+        <w:rPr>
+          <w:rFonts w:ascii="Times New Roman" w:hAnsi="Times New Roman" w:cs="Times New Roman"/>
+          <w:sz w:val="24"/>
+          <w:szCs w:val="24"/>
+        </w:rPr>
+        <w:t xml:space="preserve"> </w:t>
+      </w:r>
+      <w:proofErr w:type="spellStart"/>
+      <w:r>
+        <w:rPr>
+          <w:rFonts w:ascii="Times New Roman" w:hAnsi="Times New Roman" w:cs="Times New Roman"/>
+          <w:sz w:val="24"/>
+          <w:szCs w:val="24"/>
+        </w:rPr>
+        <w:t>memudahkan</w:t>
+      </w:r>
+      <w:proofErr w:type="spellEnd"/>
+      <w:r>
+        <w:rPr>
+          <w:rFonts w:ascii="Times New Roman" w:hAnsi="Times New Roman" w:cs="Times New Roman"/>
+          <w:sz w:val="24"/>
+          <w:szCs w:val="24"/>
+        </w:rPr>
+        <w:t xml:space="preserve"> </w:t>
+      </w:r>
+      <w:proofErr w:type="spellStart"/>
+      <w:r>
+        <w:rPr>
+          <w:rFonts w:ascii="Times New Roman" w:hAnsi="Times New Roman" w:cs="Times New Roman"/>
+          <w:sz w:val="24"/>
+          <w:szCs w:val="24"/>
+        </w:rPr>
+        <w:t>pengguna</w:t>
+      </w:r>
+      <w:proofErr w:type="spellEnd"/>
+      <w:r>
+        <w:rPr>
+          <w:rFonts w:ascii="Times New Roman" w:hAnsi="Times New Roman" w:cs="Times New Roman"/>
+          <w:sz w:val="24"/>
+          <w:szCs w:val="24"/>
+        </w:rPr>
+        <w:t xml:space="preserve"> </w:t>
+      </w:r>
+      <w:proofErr w:type="spellStart"/>
+      <w:r>
+        <w:rPr>
+          <w:rFonts w:ascii="Times New Roman" w:hAnsi="Times New Roman" w:cs="Times New Roman"/>
+          <w:sz w:val="24"/>
+          <w:szCs w:val="24"/>
+        </w:rPr>
+        <w:t>dalam</w:t>
+      </w:r>
+      <w:proofErr w:type="spellEnd"/>
+      <w:r>
+        <w:rPr>
+          <w:rFonts w:ascii="Times New Roman" w:hAnsi="Times New Roman" w:cs="Times New Roman"/>
+          <w:sz w:val="24"/>
+          <w:szCs w:val="24"/>
+        </w:rPr>
+        <w:t xml:space="preserve"> </w:t>
+      </w:r>
+      <w:proofErr w:type="spellStart"/>
+      <w:r>
+        <w:rPr>
+          <w:rFonts w:ascii="Times New Roman" w:hAnsi="Times New Roman" w:cs="Times New Roman"/>
+          <w:sz w:val="24"/>
+          <w:szCs w:val="24"/>
+        </w:rPr>
+        <w:t>merancang</w:t>
+      </w:r>
+      <w:proofErr w:type="spellEnd"/>
+      <w:r>
+        <w:rPr>
+          <w:rFonts w:ascii="Times New Roman" w:hAnsi="Times New Roman" w:cs="Times New Roman"/>
+          <w:sz w:val="24"/>
+          <w:szCs w:val="24"/>
+        </w:rPr>
+        <w:t xml:space="preserve"> </w:t>
+      </w:r>
+      <w:r>
+        <w:rPr>
+          <w:rFonts w:ascii="Times New Roman" w:hAnsi="Times New Roman" w:cs="Times New Roman"/>
+          <w:sz w:val="24"/>
+          <w:szCs w:val="24"/>
+        </w:rPr>
+        <w:t xml:space="preserve">dan </w:t>
+      </w:r>
+      <w:proofErr w:type="spellStart"/>
+      <w:r>
+        <w:rPr>
+          <w:rFonts w:ascii="Times New Roman" w:hAnsi="Times New Roman" w:cs="Times New Roman"/>
+          <w:sz w:val="24"/>
+          <w:szCs w:val="24"/>
+        </w:rPr>
+        <w:t>menjelaskan</w:t>
+      </w:r>
+      <w:proofErr w:type="spellEnd"/>
+      <w:r>
+        <w:rPr>
+          <w:rFonts w:ascii="Times New Roman" w:hAnsi="Times New Roman" w:cs="Times New Roman"/>
+          <w:sz w:val="24"/>
+          <w:szCs w:val="24"/>
+        </w:rPr>
+        <w:t xml:space="preserve"> </w:t>
+      </w:r>
+      <w:proofErr w:type="spellStart"/>
+      <w:r>
+        <w:rPr>
+          <w:rFonts w:ascii="Times New Roman" w:hAnsi="Times New Roman" w:cs="Times New Roman"/>
+          <w:sz w:val="24"/>
+          <w:szCs w:val="24"/>
+        </w:rPr>
+        <w:t>prosedur</w:t>
+      </w:r>
+      <w:proofErr w:type="spellEnd"/>
+      <w:r>
+        <w:rPr>
+          <w:rFonts w:ascii="Times New Roman" w:hAnsi="Times New Roman" w:cs="Times New Roman"/>
+          <w:sz w:val="24"/>
+          <w:szCs w:val="24"/>
+        </w:rPr>
+        <w:t xml:space="preserve"> </w:t>
+      </w:r>
+      <w:proofErr w:type="spellStart"/>
+      <w:r>
+        <w:rPr>
+          <w:rFonts w:ascii="Times New Roman" w:hAnsi="Times New Roman" w:cs="Times New Roman"/>
+          <w:sz w:val="24"/>
+          <w:szCs w:val="24"/>
+        </w:rPr>
+        <w:t>bisnis</w:t>
+      </w:r>
+      <w:proofErr w:type="spellEnd"/>
+      <w:r>
+        <w:rPr>
+          <w:rFonts w:ascii="Times New Roman" w:hAnsi="Times New Roman" w:cs="Times New Roman"/>
+          <w:sz w:val="24"/>
+          <w:szCs w:val="24"/>
+        </w:rPr>
+        <w:t xml:space="preserve">. BPMN </w:t>
+      </w:r>
+      <w:proofErr w:type="spellStart"/>
+      <w:r>
+        <w:rPr>
+          <w:rFonts w:ascii="Times New Roman" w:hAnsi="Times New Roman" w:cs="Times New Roman"/>
+          <w:sz w:val="24"/>
+          <w:szCs w:val="24"/>
+        </w:rPr>
+        <w:t>digambarkan</w:t>
+      </w:r>
+      <w:proofErr w:type="spellEnd"/>
+      <w:r>
+        <w:rPr>
+          <w:rFonts w:ascii="Times New Roman" w:hAnsi="Times New Roman" w:cs="Times New Roman"/>
+          <w:sz w:val="24"/>
+          <w:szCs w:val="24"/>
+        </w:rPr>
+        <w:t xml:space="preserve"> </w:t>
+      </w:r>
+      <w:proofErr w:type="spellStart"/>
+      <w:r>
+        <w:rPr>
+          <w:rFonts w:ascii="Times New Roman" w:hAnsi="Times New Roman" w:cs="Times New Roman"/>
+          <w:sz w:val="24"/>
+          <w:szCs w:val="24"/>
+        </w:rPr>
+        <w:t>dalam</w:t>
+      </w:r>
+      <w:proofErr w:type="spellEnd"/>
+      <w:r>
+        <w:rPr>
+          <w:rFonts w:ascii="Times New Roman" w:hAnsi="Times New Roman" w:cs="Times New Roman"/>
+          <w:sz w:val="24"/>
+          <w:szCs w:val="24"/>
+        </w:rPr>
+        <w:t xml:space="preserve"> </w:t>
+      </w:r>
+      <w:proofErr w:type="spellStart"/>
+      <w:r>
+        <w:rPr>
+          <w:rFonts w:ascii="Times New Roman" w:hAnsi="Times New Roman" w:cs="Times New Roman"/>
+          <w:sz w:val="24"/>
+          <w:szCs w:val="24"/>
+        </w:rPr>
+        <w:t>menggunakan</w:t>
+      </w:r>
+      <w:proofErr w:type="spellEnd"/>
+      <w:r>
+        <w:rPr>
+          <w:rFonts w:ascii="Times New Roman" w:hAnsi="Times New Roman" w:cs="Times New Roman"/>
+          <w:sz w:val="24"/>
+          <w:szCs w:val="24"/>
+        </w:rPr>
+        <w:t xml:space="preserve"> </w:t>
+      </w:r>
+      <w:proofErr w:type="spellStart"/>
+      <w:r>
+        <w:rPr>
+          <w:rFonts w:ascii="Times New Roman" w:hAnsi="Times New Roman" w:cs="Times New Roman"/>
+          <w:sz w:val="24"/>
+          <w:szCs w:val="24"/>
+        </w:rPr>
+        <w:t>notasi</w:t>
+      </w:r>
+      <w:proofErr w:type="spellEnd"/>
+      <w:r>
+        <w:rPr>
+          <w:rFonts w:ascii="Times New Roman" w:hAnsi="Times New Roman" w:cs="Times New Roman"/>
+          <w:sz w:val="24"/>
+          <w:szCs w:val="24"/>
+        </w:rPr>
+        <w:t xml:space="preserve"> </w:t>
+      </w:r>
+      <w:proofErr w:type="spellStart"/>
+      <w:r>
+        <w:rPr>
+          <w:rFonts w:ascii="Times New Roman" w:hAnsi="Times New Roman" w:cs="Times New Roman"/>
+          <w:sz w:val="24"/>
+          <w:szCs w:val="24"/>
+        </w:rPr>
+        <w:t>notasi</w:t>
+      </w:r>
+      <w:proofErr w:type="spellEnd"/>
+      <w:r>
+        <w:rPr>
+          <w:rFonts w:ascii="Times New Roman" w:hAnsi="Times New Roman" w:cs="Times New Roman"/>
+          <w:sz w:val="24"/>
+          <w:szCs w:val="24"/>
+        </w:rPr>
+        <w:t xml:space="preserve"> </w:t>
+      </w:r>
+      <w:proofErr w:type="spellStart"/>
+      <w:r>
+        <w:rPr>
+          <w:rFonts w:ascii="Times New Roman" w:hAnsi="Times New Roman" w:cs="Times New Roman"/>
+          <w:sz w:val="24"/>
+          <w:szCs w:val="24"/>
+        </w:rPr>
+        <w:t>tertentu</w:t>
+      </w:r>
+      <w:proofErr w:type="spellEnd"/>
+      <w:r>
+        <w:rPr>
+          <w:rFonts w:ascii="Times New Roman" w:hAnsi="Times New Roman" w:cs="Times New Roman"/>
+          <w:sz w:val="24"/>
+          <w:szCs w:val="24"/>
+        </w:rPr>
+        <w:t xml:space="preserve"> yang </w:t>
+      </w:r>
+      <w:proofErr w:type="spellStart"/>
+      <w:r>
+        <w:rPr>
+          <w:rFonts w:ascii="Times New Roman" w:hAnsi="Times New Roman" w:cs="Times New Roman"/>
+          <w:sz w:val="24"/>
+          <w:szCs w:val="24"/>
+        </w:rPr>
+        <w:t>memiliki</w:t>
+      </w:r>
+      <w:proofErr w:type="spellEnd"/>
+      <w:r>
+        <w:rPr>
+          <w:rFonts w:ascii="Times New Roman" w:hAnsi="Times New Roman" w:cs="Times New Roman"/>
+          <w:sz w:val="24"/>
+          <w:szCs w:val="24"/>
+        </w:rPr>
+        <w:t xml:space="preserve"> </w:t>
+      </w:r>
+      <w:proofErr w:type="spellStart"/>
+      <w:r>
+        <w:rPr>
+          <w:rFonts w:ascii="Times New Roman" w:hAnsi="Times New Roman" w:cs="Times New Roman"/>
+          <w:sz w:val="24"/>
+          <w:szCs w:val="24"/>
+        </w:rPr>
+        <w:t>arti</w:t>
+      </w:r>
+      <w:proofErr w:type="spellEnd"/>
+      <w:r>
+        <w:rPr>
+          <w:rFonts w:ascii="Times New Roman" w:hAnsi="Times New Roman" w:cs="Times New Roman"/>
+          <w:sz w:val="24"/>
+          <w:szCs w:val="24"/>
+        </w:rPr>
+        <w:t xml:space="preserve"> </w:t>
+      </w:r>
+      <w:proofErr w:type="spellStart"/>
+      <w:r>
+        <w:rPr>
+          <w:rFonts w:ascii="Times New Roman" w:hAnsi="Times New Roman" w:cs="Times New Roman"/>
+          <w:sz w:val="24"/>
+          <w:szCs w:val="24"/>
+        </w:rPr>
+        <w:t>tertentu</w:t>
+      </w:r>
+      <w:proofErr w:type="spellEnd"/>
+      <w:r>
+        <w:rPr>
+          <w:rFonts w:ascii="Times New Roman" w:hAnsi="Times New Roman" w:cs="Times New Roman"/>
+          <w:sz w:val="24"/>
+          <w:szCs w:val="24"/>
+        </w:rPr>
+        <w:t xml:space="preserve"> </w:t>
+      </w:r>
+      <w:proofErr w:type="spellStart"/>
+      <w:r>
+        <w:rPr>
+          <w:rFonts w:ascii="Times New Roman" w:hAnsi="Times New Roman" w:cs="Times New Roman"/>
+          <w:sz w:val="24"/>
+          <w:szCs w:val="24"/>
+        </w:rPr>
+        <w:t>seperti</w:t>
+      </w:r>
+      <w:proofErr w:type="spellEnd"/>
+      <w:r>
+        <w:rPr>
+          <w:rFonts w:ascii="Times New Roman" w:hAnsi="Times New Roman" w:cs="Times New Roman"/>
+          <w:sz w:val="24"/>
+          <w:szCs w:val="24"/>
+        </w:rPr>
+        <w:t xml:space="preserve"> yang </w:t>
+      </w:r>
+      <w:proofErr w:type="spellStart"/>
+      <w:r>
+        <w:rPr>
+          <w:rFonts w:ascii="Times New Roman" w:hAnsi="Times New Roman" w:cs="Times New Roman"/>
+          <w:sz w:val="24"/>
+          <w:szCs w:val="24"/>
+        </w:rPr>
+        <w:t>akan</w:t>
+      </w:r>
+      <w:proofErr w:type="spellEnd"/>
+      <w:r>
+        <w:rPr>
+          <w:rFonts w:ascii="Times New Roman" w:hAnsi="Times New Roman" w:cs="Times New Roman"/>
+          <w:sz w:val="24"/>
+          <w:szCs w:val="24"/>
+        </w:rPr>
+        <w:t xml:space="preserve"> </w:t>
+      </w:r>
+      <w:proofErr w:type="spellStart"/>
+      <w:r>
+        <w:rPr>
+          <w:rFonts w:ascii="Times New Roman" w:hAnsi="Times New Roman" w:cs="Times New Roman"/>
+          <w:sz w:val="24"/>
+          <w:szCs w:val="24"/>
+        </w:rPr>
+        <w:t>dijelaskan</w:t>
+      </w:r>
+      <w:proofErr w:type="spellEnd"/>
+      <w:r>
+        <w:rPr>
+          <w:rFonts w:ascii="Times New Roman" w:hAnsi="Times New Roman" w:cs="Times New Roman"/>
+          <w:sz w:val="24"/>
+          <w:szCs w:val="24"/>
+        </w:rPr>
+        <w:t xml:space="preserve"> pada table </w:t>
+      </w:r>
+      <w:proofErr w:type="spellStart"/>
+      <w:r>
+        <w:rPr>
+          <w:rFonts w:ascii="Times New Roman" w:hAnsi="Times New Roman" w:cs="Times New Roman"/>
+          <w:sz w:val="24"/>
+          <w:szCs w:val="24"/>
+        </w:rPr>
+        <w:t>berikut</w:t>
+      </w:r>
+      <w:proofErr w:type="spellEnd"/>
+      <w:r>
+        <w:rPr>
+          <w:rFonts w:ascii="Times New Roman" w:hAnsi="Times New Roman" w:cs="Times New Roman"/>
+          <w:sz w:val="24"/>
+          <w:szCs w:val="24"/>
+        </w:rPr>
+        <w:t xml:space="preserve"> </w:t>
+      </w:r>
+      <w:proofErr w:type="spellStart"/>
+      <w:r>
+        <w:rPr>
+          <w:rFonts w:ascii="Times New Roman" w:hAnsi="Times New Roman" w:cs="Times New Roman"/>
+          <w:sz w:val="24"/>
+          <w:szCs w:val="24"/>
+        </w:rPr>
+        <w:t>ini</w:t>
+      </w:r>
+      <w:proofErr w:type="spellEnd"/>
+      <w:r>
+        <w:rPr>
+          <w:rFonts w:ascii="Times New Roman" w:hAnsi="Times New Roman" w:cs="Times New Roman"/>
+          <w:sz w:val="24"/>
+          <w:szCs w:val="24"/>
+        </w:rPr>
+        <w:t>.</w:t>
+      </w:r>
+      <w:r>
+        <w:rPr>
+          <w:rFonts w:ascii="Times New Roman" w:hAnsi="Times New Roman" w:cs="Times New Roman"/>
+          <w:sz w:val="24"/>
+          <w:szCs w:val="24"/>
+        </w:rPr>
+        <w:t xml:space="preserve"> </w:t>
+      </w:r>
+    </w:p>
+    <w:p>
+      <w:pPr>
+        <w:spacing w:line="480" w:lineRule="auto"/>
+        <w:ind w:firstLine="720"/>
+        <w:jc w:val="both"/>
+        <w:rPr>
+          <w:rFonts w:ascii="Times New Roman" w:hAnsi="Times New Roman" w:cs="Times New Roman"/>
+          <w:sz w:val="24"/>
+          <w:szCs w:val="24"/>
+        </w:rPr>
+      </w:pPr>
+    </w:p>
+    <w:p>
+      <w:pPr>
+        <w:spacing w:line="480" w:lineRule="auto"/>
+        <w:ind w:firstLine="720"/>
+        <w:jc w:val="both"/>
+        <w:rPr>
+          <w:rFonts w:ascii="Times New Roman" w:hAnsi="Times New Roman" w:cs="Times New Roman"/>
+          <w:sz w:val="24"/>
+          <w:szCs w:val="24"/>
+        </w:rPr>
+      </w:pPr>
+    </w:p>
+    <w:p>
+      <w:pPr>
+        <w:spacing w:line="480" w:lineRule="auto"/>
+        <w:ind w:firstLine="720"/>
+        <w:jc w:val="both"/>
+        <w:rPr>
+          <w:rFonts w:ascii="Times New Roman" w:hAnsi="Times New Roman" w:cs="Times New Roman"/>
+          <w:sz w:val="24"/>
+          <w:szCs w:val="24"/>
+        </w:rPr>
+      </w:pPr>
+    </w:p>
+    <w:p>
+      <w:pPr>
+        <w:spacing w:line="480" w:lineRule="auto"/>
+        <w:ind w:firstLine="720"/>
+        <w:jc w:val="both"/>
+        <w:rPr>
+          <w:rFonts w:ascii="Times New Roman" w:hAnsi="Times New Roman" w:cs="Times New Roman"/>
+          <w:sz w:val="24"/>
+          <w:szCs w:val="24"/>
+        </w:rPr>
+      </w:pPr>
+      <w:bookmarkStart w:id="0" w:name="_GoBack"/>
+      <w:bookmarkEnd w:id="0"/>
+    </w:p>
+    <w:p>
+      <w:pPr>
+        <w:spacing w:line="480" w:lineRule="auto"/>
+        <w:jc w:val="both"/>
+        <w:rPr>
+          <w:rFonts w:ascii="Times New Roman" w:hAnsi="Times New Roman" w:cs="Times New Roman"/>
+          <w:b/>
+          <w:bCs/>
+          <w:sz w:val="24"/>
+          <w:szCs w:val="24"/>
+        </w:rPr>
+      </w:pPr>
+      <w:proofErr w:type="spellStart"/>
+      <w:r>
+        <w:rPr>
+          <w:rFonts w:ascii="Times New Roman" w:hAnsi="Times New Roman" w:cs="Times New Roman"/>
+          <w:b/>
+          <w:bCs/>
+          <w:sz w:val="24"/>
+          <w:szCs w:val="24"/>
+        </w:rPr>
+        <w:lastRenderedPageBreak/>
+        <w:t>Tabel</w:t>
+      </w:r>
+      <w:proofErr w:type="spellEnd"/>
+      <w:r>
+        <w:rPr>
+          <w:rFonts w:ascii="Times New Roman" w:hAnsi="Times New Roman" w:cs="Times New Roman"/>
+          <w:b/>
+          <w:bCs/>
+          <w:sz w:val="24"/>
+          <w:szCs w:val="24"/>
+        </w:rPr>
+        <w:t xml:space="preserve"> 2.1 </w:t>
+      </w:r>
+      <w:proofErr w:type="spellStart"/>
+      <w:r>
+        <w:rPr>
+          <w:rFonts w:ascii="Times New Roman" w:hAnsi="Times New Roman" w:cs="Times New Roman"/>
+          <w:b/>
+          <w:bCs/>
+          <w:sz w:val="24"/>
+          <w:szCs w:val="24"/>
+        </w:rPr>
+        <w:t>Notasi</w:t>
+      </w:r>
+      <w:proofErr w:type="spellEnd"/>
+      <w:r>
+        <w:rPr>
+          <w:rFonts w:ascii="Times New Roman" w:hAnsi="Times New Roman" w:cs="Times New Roman"/>
+          <w:b/>
+          <w:bCs/>
+          <w:sz w:val="24"/>
+          <w:szCs w:val="24"/>
+        </w:rPr>
+        <w:t xml:space="preserve"> BPMN</w:t>
+      </w:r>
+    </w:p>
+    <w:tbl>
+      <w:tblPr>
+        <w:tblStyle w:val="TableGrid"/>
+        <w:tblW w:w="0" w:type="auto"/>
+        <w:tblLook w:val="04A0" w:firstRow="1" w:lastRow="0" w:firstColumn="1" w:lastColumn="0" w:noHBand="0" w:noVBand="1"/>
+      </w:tblPr>
+      <w:tblGrid>
+        <w:gridCol w:w="3397"/>
+        <w:gridCol w:w="4530"/>
+      </w:tblGrid>
+      <w:tr>
+        <w:tc>
+          <w:tcPr>
+            <w:tcW w:w="3397" w:type="dxa"/>
+          </w:tcPr>
+          <w:p>
+            <w:pPr>
+              <w:spacing w:line="480" w:lineRule="auto"/>
+              <w:jc w:val="center"/>
+              <w:rPr>
+                <w:rFonts w:ascii="Times New Roman" w:hAnsi="Times New Roman" w:cs="Times New Roman"/>
+                <w:b/>
+                <w:bCs/>
+                <w:sz w:val="24"/>
+                <w:szCs w:val="24"/>
+              </w:rPr>
+            </w:pPr>
+            <w:proofErr w:type="spellStart"/>
+            <w:r>
+              <w:rPr>
+                <w:rFonts w:ascii="Times New Roman" w:hAnsi="Times New Roman" w:cs="Times New Roman"/>
+                <w:b/>
+                <w:bCs/>
+                <w:sz w:val="24"/>
+                <w:szCs w:val="24"/>
+              </w:rPr>
+              <w:t>Notasi</w:t>
+            </w:r>
+            <w:proofErr w:type="spellEnd"/>
+          </w:p>
+        </w:tc>
+        <w:tc>
+          <w:tcPr>
+            <w:tcW w:w="4530" w:type="dxa"/>
+          </w:tcPr>
+          <w:p>
+            <w:pPr>
+              <w:spacing w:line="480" w:lineRule="auto"/>
+              <w:jc w:val="center"/>
+              <w:rPr>
+                <w:rFonts w:ascii="Times New Roman" w:hAnsi="Times New Roman" w:cs="Times New Roman"/>
+                <w:b/>
+                <w:bCs/>
+                <w:sz w:val="24"/>
+                <w:szCs w:val="24"/>
+              </w:rPr>
+            </w:pPr>
+            <w:proofErr w:type="spellStart"/>
+            <w:r>
+              <w:rPr>
+                <w:rFonts w:ascii="Times New Roman" w:hAnsi="Times New Roman" w:cs="Times New Roman"/>
+                <w:b/>
+                <w:bCs/>
+                <w:sz w:val="24"/>
+                <w:szCs w:val="24"/>
+              </w:rPr>
+              <w:t>Keterangan</w:t>
+            </w:r>
+            <w:proofErr w:type="spellEnd"/>
+          </w:p>
+        </w:tc>
+      </w:tr>
+      <w:tr>
+        <w:tc>
+          <w:tcPr>
+            <w:tcW w:w="3397" w:type="dxa"/>
+          </w:tcPr>
+          <w:p>
+            <w:pPr>
+              <w:spacing w:line="480" w:lineRule="auto"/>
+              <w:rPr>
+                <w:rFonts w:ascii="Times New Roman" w:hAnsi="Times New Roman" w:cs="Times New Roman"/>
+                <w:b/>
+                <w:bCs/>
+                <w:sz w:val="24"/>
+                <w:szCs w:val="24"/>
+              </w:rPr>
+            </w:pPr>
+            <w:r>
+              <w:rPr>
+                <w:rFonts w:ascii="Times New Roman" w:hAnsi="Times New Roman" w:cs="Times New Roman"/>
+                <w:b/>
+                <w:bCs/>
+                <w:noProof/>
+                <w:sz w:val="24"/>
+                <w:szCs w:val="24"/>
+              </w:rPr>
+              <w:drawing>
+                <wp:anchor distT="0" distB="0" distL="114300" distR="114300" simplePos="0" relativeHeight="251659264" behindDoc="0" locked="0" layoutInCell="1" allowOverlap="1" wp14:anchorId="042CD9D1" wp14:editId="057727E0">
+                  <wp:simplePos x="0" y="0"/>
+                  <wp:positionH relativeFrom="column">
+                    <wp:posOffset>335915</wp:posOffset>
+                  </wp:positionH>
+                  <wp:positionV relativeFrom="paragraph">
+                    <wp:posOffset>0</wp:posOffset>
+                  </wp:positionV>
+                  <wp:extent cx="1057275" cy="1047750"/>
+                  <wp:effectExtent l="0" t="0" r="9525" b="0"/>
+                  <wp:wrapSquare wrapText="bothSides"/>
+                  <wp:docPr id="5" name="Picture 5"/>
+                  <wp:cNvGraphicFramePr>
+                    <a:graphicFrameLocks xmlns:a="http://schemas.openxmlformats.org/drawingml/2006/main" noChangeAspect="1"/>
+                  </wp:cNvGraphicFramePr>
+                  <a:graphic xmlns:a="http://schemas.openxmlformats.org/drawingml/2006/main">
+                    <a:graphicData uri="http://schemas.openxmlformats.org/drawingml/2006/picture">
+                      <pic:pic xmlns:pic="http://schemas.openxmlformats.org/drawingml/2006/picture">
+                        <pic:nvPicPr>
+                          <pic:cNvPr id="0" name="Picture 2"/>
+                          <pic:cNvPicPr>
+                            <a:picLocks noChangeAspect="1" noChangeArrowheads="1"/>
+                          </pic:cNvPicPr>
+                        </pic:nvPicPr>
+                        <pic:blipFill>
+                          <a:blip r:embed="rId12">
+                            <a:extLst>
+                              <a:ext uri="{28A0092B-C50C-407E-A947-70E740481C1C}">
+                                <a14:useLocalDpi xmlns:a14="http://schemas.microsoft.com/office/drawing/2010/main" val="0"/>
+                              </a:ext>
+                            </a:extLst>
+                          </a:blip>
+                          <a:srcRect/>
+                          <a:stretch>
+                            <a:fillRect/>
+                          </a:stretch>
+                        </pic:blipFill>
+                        <pic:spPr bwMode="auto">
+                          <a:xfrm>
+                            <a:off x="0" y="0"/>
+                            <a:ext cx="1057275" cy="1047750"/>
+                          </a:xfrm>
+                          <a:prstGeom prst="rect">
+                            <a:avLst/>
+                          </a:prstGeom>
+                          <a:noFill/>
+                          <a:ln>
+                            <a:noFill/>
+                          </a:ln>
+                        </pic:spPr>
+                      </pic:pic>
+                    </a:graphicData>
+                  </a:graphic>
+                </wp:anchor>
+              </w:drawing>
+            </w:r>
+          </w:p>
+        </w:tc>
+        <w:tc>
+          <w:tcPr>
+            <w:tcW w:w="4530" w:type="dxa"/>
+          </w:tcPr>
+          <w:p>
+            <w:pPr>
+              <w:spacing w:line="480" w:lineRule="auto"/>
+              <w:rPr>
+                <w:rFonts w:ascii="Times New Roman" w:hAnsi="Times New Roman" w:cs="Times New Roman"/>
+                <w:sz w:val="24"/>
+                <w:szCs w:val="24"/>
+              </w:rPr>
+            </w:pPr>
+            <w:proofErr w:type="spellStart"/>
+            <w:r>
+              <w:rPr>
+                <w:rFonts w:ascii="Times New Roman" w:hAnsi="Times New Roman" w:cs="Times New Roman"/>
+                <w:sz w:val="24"/>
+                <w:szCs w:val="24"/>
+              </w:rPr>
+              <w:t>Notasi</w:t>
+            </w:r>
+            <w:proofErr w:type="spellEnd"/>
+            <w:r>
+              <w:rPr>
+                <w:rFonts w:ascii="Times New Roman" w:hAnsi="Times New Roman" w:cs="Times New Roman"/>
+                <w:sz w:val="24"/>
+                <w:szCs w:val="24"/>
+              </w:rPr>
+              <w:t xml:space="preserve"> </w:t>
+            </w:r>
+            <w:proofErr w:type="spellStart"/>
+            <w:r>
+              <w:rPr>
+                <w:rFonts w:ascii="Times New Roman" w:hAnsi="Times New Roman" w:cs="Times New Roman"/>
+                <w:sz w:val="24"/>
+                <w:szCs w:val="24"/>
+              </w:rPr>
+              <w:t>ini</w:t>
+            </w:r>
+            <w:proofErr w:type="spellEnd"/>
+            <w:r>
+              <w:rPr>
+                <w:rFonts w:ascii="Times New Roman" w:hAnsi="Times New Roman" w:cs="Times New Roman"/>
+                <w:sz w:val="24"/>
+                <w:szCs w:val="24"/>
+              </w:rPr>
+              <w:t xml:space="preserve"> </w:t>
+            </w:r>
+            <w:proofErr w:type="spellStart"/>
+            <w:r>
+              <w:rPr>
+                <w:rFonts w:ascii="Times New Roman" w:hAnsi="Times New Roman" w:cs="Times New Roman"/>
+                <w:sz w:val="24"/>
+                <w:szCs w:val="24"/>
+              </w:rPr>
+              <w:t>menandakan</w:t>
+            </w:r>
+            <w:proofErr w:type="spellEnd"/>
+            <w:r>
+              <w:rPr>
+                <w:rFonts w:ascii="Times New Roman" w:hAnsi="Times New Roman" w:cs="Times New Roman"/>
+                <w:sz w:val="24"/>
+                <w:szCs w:val="24"/>
+              </w:rPr>
+              <w:t xml:space="preserve"> </w:t>
+            </w:r>
+            <w:proofErr w:type="spellStart"/>
+            <w:r>
+              <w:rPr>
+                <w:rFonts w:ascii="Times New Roman" w:hAnsi="Times New Roman" w:cs="Times New Roman"/>
+                <w:sz w:val="24"/>
+                <w:szCs w:val="24"/>
+              </w:rPr>
+              <w:t>dimulainya</w:t>
+            </w:r>
+            <w:proofErr w:type="spellEnd"/>
+            <w:r>
+              <w:rPr>
+                <w:rFonts w:ascii="Times New Roman" w:hAnsi="Times New Roman" w:cs="Times New Roman"/>
+                <w:sz w:val="24"/>
+                <w:szCs w:val="24"/>
+              </w:rPr>
+              <w:t xml:space="preserve"> </w:t>
+            </w:r>
+            <w:proofErr w:type="spellStart"/>
+            <w:r>
+              <w:rPr>
+                <w:rFonts w:ascii="Times New Roman" w:hAnsi="Times New Roman" w:cs="Times New Roman"/>
+                <w:sz w:val="24"/>
+                <w:szCs w:val="24"/>
+              </w:rPr>
+              <w:t>suatu</w:t>
+            </w:r>
+            <w:proofErr w:type="spellEnd"/>
+            <w:r>
+              <w:rPr>
+                <w:rFonts w:ascii="Times New Roman" w:hAnsi="Times New Roman" w:cs="Times New Roman"/>
+                <w:sz w:val="24"/>
+                <w:szCs w:val="24"/>
+              </w:rPr>
+              <w:t xml:space="preserve"> business process</w:t>
+            </w:r>
+          </w:p>
+        </w:tc>
+      </w:tr>
+      <w:tr>
+        <w:tc>
+          <w:tcPr>
+            <w:tcW w:w="3397" w:type="dxa"/>
+          </w:tcPr>
+          <w:p>
+            <w:pPr>
+              <w:spacing w:line="480" w:lineRule="auto"/>
+              <w:rPr>
+                <w:rFonts w:ascii="Times New Roman" w:hAnsi="Times New Roman" w:cs="Times New Roman"/>
+                <w:b/>
+                <w:bCs/>
+                <w:sz w:val="24"/>
+                <w:szCs w:val="24"/>
+              </w:rPr>
+            </w:pPr>
+            <w:r>
+              <w:rPr>
+                <w:rFonts w:ascii="Times New Roman" w:hAnsi="Times New Roman" w:cs="Times New Roman"/>
+                <w:b/>
+                <w:bCs/>
+                <w:noProof/>
+                <w:sz w:val="24"/>
+                <w:szCs w:val="24"/>
+              </w:rPr>
+              <w:drawing>
+                <wp:anchor distT="0" distB="0" distL="114300" distR="114300" simplePos="0" relativeHeight="251660288" behindDoc="0" locked="0" layoutInCell="1" allowOverlap="1" wp14:anchorId="14F979F5" wp14:editId="6DA2923D">
+                  <wp:simplePos x="0" y="0"/>
+                  <wp:positionH relativeFrom="column">
+                    <wp:posOffset>145415</wp:posOffset>
+                  </wp:positionH>
+                  <wp:positionV relativeFrom="paragraph">
+                    <wp:posOffset>0</wp:posOffset>
+                  </wp:positionV>
+                  <wp:extent cx="1362075" cy="1057275"/>
+                  <wp:effectExtent l="0" t="0" r="9525" b="9525"/>
+                  <wp:wrapSquare wrapText="bothSides"/>
+                  <wp:docPr id="6" name="Picture 6"/>
+                  <wp:cNvGraphicFramePr>
+                    <a:graphicFrameLocks xmlns:a="http://schemas.openxmlformats.org/drawingml/2006/main" noChangeAspect="1"/>
+                  </wp:cNvGraphicFramePr>
+                  <a:graphic xmlns:a="http://schemas.openxmlformats.org/drawingml/2006/main">
+                    <a:graphicData uri="http://schemas.openxmlformats.org/drawingml/2006/picture">
+                      <pic:pic xmlns:pic="http://schemas.openxmlformats.org/drawingml/2006/picture">
+                        <pic:nvPicPr>
+                          <pic:cNvPr id="0" name="Picture 3"/>
+                          <pic:cNvPicPr>
+                            <a:picLocks noChangeAspect="1" noChangeArrowheads="1"/>
+                          </pic:cNvPicPr>
+                        </pic:nvPicPr>
+                        <pic:blipFill rotWithShape="1">
+                          <a:blip r:embed="rId13">
+                            <a:extLst>
+                              <a:ext uri="{28A0092B-C50C-407E-A947-70E740481C1C}">
+                                <a14:useLocalDpi xmlns:a14="http://schemas.microsoft.com/office/drawing/2010/main" val="0"/>
+                              </a:ext>
+                            </a:extLst>
+                          </a:blip>
+                          <a:srcRect l="10825" t="8695" r="15464" b="10870"/>
+                          <a:stretch/>
+                        </pic:blipFill>
+                        <pic:spPr bwMode="auto">
+                          <a:xfrm>
+                            <a:off x="0" y="0"/>
+                            <a:ext cx="1362075" cy="1057275"/>
+                          </a:xfrm>
+                          <a:prstGeom prst="rect">
+                            <a:avLst/>
+                          </a:prstGeom>
+                          <a:noFill/>
+                          <a:ln>
+                            <a:noFill/>
+                          </a:ln>
+                          <a:extLst>
+                            <a:ext uri="{53640926-AAD7-44D8-BBD7-CCE9431645EC}">
+                              <a14:shadowObscured xmlns:a14="http://schemas.microsoft.com/office/drawing/2010/main"/>
+                            </a:ext>
+                          </a:extLst>
+                        </pic:spPr>
+                      </pic:pic>
+                    </a:graphicData>
+                  </a:graphic>
+                </wp:anchor>
+              </w:drawing>
+            </w:r>
+          </w:p>
+        </w:tc>
+        <w:tc>
+          <w:tcPr>
+            <w:tcW w:w="4530" w:type="dxa"/>
+          </w:tcPr>
+          <w:p>
+            <w:pPr>
+              <w:spacing w:line="480" w:lineRule="auto"/>
+              <w:rPr>
+                <w:rFonts w:ascii="Times New Roman" w:hAnsi="Times New Roman" w:cs="Times New Roman"/>
+                <w:sz w:val="24"/>
+                <w:szCs w:val="24"/>
+              </w:rPr>
+            </w:pPr>
+            <w:proofErr w:type="spellStart"/>
+            <w:r>
+              <w:rPr>
+                <w:rFonts w:ascii="Times New Roman" w:hAnsi="Times New Roman" w:cs="Times New Roman"/>
+                <w:sz w:val="24"/>
+                <w:szCs w:val="24"/>
+              </w:rPr>
+              <w:t>Notasi</w:t>
+            </w:r>
+            <w:proofErr w:type="spellEnd"/>
+            <w:r>
+              <w:rPr>
+                <w:rFonts w:ascii="Times New Roman" w:hAnsi="Times New Roman" w:cs="Times New Roman"/>
+                <w:sz w:val="24"/>
+                <w:szCs w:val="24"/>
+              </w:rPr>
+              <w:t xml:space="preserve"> </w:t>
+            </w:r>
+            <w:proofErr w:type="spellStart"/>
+            <w:r>
+              <w:rPr>
+                <w:rFonts w:ascii="Times New Roman" w:hAnsi="Times New Roman" w:cs="Times New Roman"/>
+                <w:sz w:val="24"/>
+                <w:szCs w:val="24"/>
+              </w:rPr>
+              <w:t>ini</w:t>
+            </w:r>
+            <w:proofErr w:type="spellEnd"/>
+            <w:r>
+              <w:rPr>
+                <w:rFonts w:ascii="Times New Roman" w:hAnsi="Times New Roman" w:cs="Times New Roman"/>
+                <w:sz w:val="24"/>
+                <w:szCs w:val="24"/>
+              </w:rPr>
+              <w:t xml:space="preserve"> </w:t>
+            </w:r>
+            <w:proofErr w:type="spellStart"/>
+            <w:r>
+              <w:rPr>
+                <w:rFonts w:ascii="Times New Roman" w:hAnsi="Times New Roman" w:cs="Times New Roman"/>
+                <w:sz w:val="24"/>
+                <w:szCs w:val="24"/>
+              </w:rPr>
+              <w:t>menandakan</w:t>
+            </w:r>
+            <w:proofErr w:type="spellEnd"/>
+            <w:r>
+              <w:rPr>
+                <w:rFonts w:ascii="Times New Roman" w:hAnsi="Times New Roman" w:cs="Times New Roman"/>
+                <w:sz w:val="24"/>
+                <w:szCs w:val="24"/>
+              </w:rPr>
+              <w:t xml:space="preserve"> </w:t>
+            </w:r>
+            <w:proofErr w:type="spellStart"/>
+            <w:r>
+              <w:rPr>
+                <w:rFonts w:ascii="Times New Roman" w:hAnsi="Times New Roman" w:cs="Times New Roman"/>
+                <w:sz w:val="24"/>
+                <w:szCs w:val="24"/>
+              </w:rPr>
+              <w:t>suatu</w:t>
+            </w:r>
+            <w:proofErr w:type="spellEnd"/>
+            <w:r>
+              <w:rPr>
+                <w:rFonts w:ascii="Times New Roman" w:hAnsi="Times New Roman" w:cs="Times New Roman"/>
+                <w:sz w:val="24"/>
+                <w:szCs w:val="24"/>
+              </w:rPr>
+              <w:t xml:space="preserve"> </w:t>
+            </w:r>
+            <w:proofErr w:type="spellStart"/>
+            <w:r>
+              <w:rPr>
+                <w:rFonts w:ascii="Times New Roman" w:hAnsi="Times New Roman" w:cs="Times New Roman"/>
+                <w:sz w:val="24"/>
+                <w:szCs w:val="24"/>
+              </w:rPr>
+              <w:t>aktifitas</w:t>
+            </w:r>
+            <w:proofErr w:type="spellEnd"/>
+            <w:r>
+              <w:rPr>
+                <w:rFonts w:ascii="Times New Roman" w:hAnsi="Times New Roman" w:cs="Times New Roman"/>
+                <w:sz w:val="24"/>
+                <w:szCs w:val="24"/>
+              </w:rPr>
+              <w:t xml:space="preserve"> yang </w:t>
+            </w:r>
+            <w:proofErr w:type="spellStart"/>
+            <w:r>
+              <w:rPr>
+                <w:rFonts w:ascii="Times New Roman" w:hAnsi="Times New Roman" w:cs="Times New Roman"/>
+                <w:sz w:val="24"/>
+                <w:szCs w:val="24"/>
+              </w:rPr>
+              <w:t>berlangsung</w:t>
+            </w:r>
+            <w:proofErr w:type="spellEnd"/>
+            <w:r>
+              <w:rPr>
+                <w:rFonts w:ascii="Times New Roman" w:hAnsi="Times New Roman" w:cs="Times New Roman"/>
+                <w:sz w:val="24"/>
+                <w:szCs w:val="24"/>
+              </w:rPr>
+              <w:t xml:space="preserve"> </w:t>
+            </w:r>
+            <w:proofErr w:type="spellStart"/>
+            <w:r>
+              <w:rPr>
+                <w:rFonts w:ascii="Times New Roman" w:hAnsi="Times New Roman" w:cs="Times New Roman"/>
+                <w:sz w:val="24"/>
+                <w:szCs w:val="24"/>
+              </w:rPr>
+              <w:t>dalam</w:t>
+            </w:r>
+            <w:proofErr w:type="spellEnd"/>
+            <w:r>
+              <w:rPr>
+                <w:rFonts w:ascii="Times New Roman" w:hAnsi="Times New Roman" w:cs="Times New Roman"/>
+                <w:sz w:val="24"/>
+                <w:szCs w:val="24"/>
+              </w:rPr>
+              <w:t xml:space="preserve"> </w:t>
+            </w:r>
+            <w:proofErr w:type="spellStart"/>
+            <w:r>
+              <w:rPr>
+                <w:rFonts w:ascii="Times New Roman" w:hAnsi="Times New Roman" w:cs="Times New Roman"/>
+                <w:sz w:val="24"/>
+                <w:szCs w:val="24"/>
+              </w:rPr>
+              <w:t>suatu</w:t>
+            </w:r>
+            <w:proofErr w:type="spellEnd"/>
+            <w:r>
+              <w:rPr>
+                <w:rFonts w:ascii="Times New Roman" w:hAnsi="Times New Roman" w:cs="Times New Roman"/>
+                <w:sz w:val="24"/>
+                <w:szCs w:val="24"/>
+              </w:rPr>
+              <w:t xml:space="preserve"> business process</w:t>
+            </w:r>
+            <w:r>
+              <w:rPr>
+                <w:rFonts w:ascii="Times New Roman" w:hAnsi="Times New Roman" w:cs="Times New Roman"/>
+                <w:sz w:val="24"/>
+                <w:szCs w:val="24"/>
+              </w:rPr>
+              <w:t>.</w:t>
+            </w:r>
+          </w:p>
+        </w:tc>
+      </w:tr>
+      <w:tr>
+        <w:tc>
+          <w:tcPr>
+            <w:tcW w:w="3397" w:type="dxa"/>
+          </w:tcPr>
+          <w:p>
+            <w:pPr>
+              <w:spacing w:line="480" w:lineRule="auto"/>
+              <w:rPr>
+                <w:rFonts w:ascii="Times New Roman" w:hAnsi="Times New Roman" w:cs="Times New Roman"/>
+                <w:b/>
+                <w:bCs/>
+                <w:sz w:val="24"/>
+                <w:szCs w:val="24"/>
+              </w:rPr>
+            </w:pPr>
+            <w:r>
+              <w:rPr>
+                <w:rFonts w:ascii="Times New Roman" w:hAnsi="Times New Roman" w:cs="Times New Roman"/>
+                <w:b/>
+                <w:bCs/>
+                <w:noProof/>
+                <w:sz w:val="24"/>
+                <w:szCs w:val="24"/>
+              </w:rPr>
+              <w:drawing>
+                <wp:anchor distT="0" distB="0" distL="114300" distR="114300" simplePos="0" relativeHeight="251661312" behindDoc="0" locked="0" layoutInCell="1" allowOverlap="1" wp14:anchorId="3A32780A" wp14:editId="21422D71">
+                  <wp:simplePos x="0" y="0"/>
+                  <wp:positionH relativeFrom="column">
+                    <wp:posOffset>221615</wp:posOffset>
+                  </wp:positionH>
+                  <wp:positionV relativeFrom="paragraph">
+                    <wp:posOffset>58420</wp:posOffset>
+                  </wp:positionV>
+                  <wp:extent cx="1276350" cy="981075"/>
+                  <wp:effectExtent l="0" t="0" r="0" b="9525"/>
+                  <wp:wrapSquare wrapText="bothSides"/>
+                  <wp:docPr id="7" name="Picture 7"/>
+                  <wp:cNvGraphicFramePr>
+                    <a:graphicFrameLocks xmlns:a="http://schemas.openxmlformats.org/drawingml/2006/main" noChangeAspect="1"/>
+                  </wp:cNvGraphicFramePr>
+                  <a:graphic xmlns:a="http://schemas.openxmlformats.org/drawingml/2006/main">
+                    <a:graphicData uri="http://schemas.openxmlformats.org/drawingml/2006/picture">
+                      <pic:pic xmlns:pic="http://schemas.openxmlformats.org/drawingml/2006/picture">
+                        <pic:nvPicPr>
+                          <pic:cNvPr id="0" name="Picture 4"/>
+                          <pic:cNvPicPr>
+                            <a:picLocks noChangeAspect="1" noChangeArrowheads="1"/>
+                          </pic:cNvPicPr>
+                        </pic:nvPicPr>
+                        <pic:blipFill rotWithShape="1">
+                          <a:blip r:embed="rId14">
+                            <a:extLst>
+                              <a:ext uri="{28A0092B-C50C-407E-A947-70E740481C1C}">
+                                <a14:useLocalDpi xmlns:a14="http://schemas.microsoft.com/office/drawing/2010/main" val="0"/>
+                              </a:ext>
+                            </a:extLst>
+                          </a:blip>
+                          <a:srcRect l="8025" t="6087" r="9259" b="4348"/>
+                          <a:stretch/>
+                        </pic:blipFill>
+                        <pic:spPr bwMode="auto">
+                          <a:xfrm>
+                            <a:off x="0" y="0"/>
+                            <a:ext cx="1276350" cy="981075"/>
+                          </a:xfrm>
+                          <a:prstGeom prst="rect">
+                            <a:avLst/>
+                          </a:prstGeom>
+                          <a:noFill/>
+                          <a:ln>
+                            <a:noFill/>
+                          </a:ln>
+                          <a:extLst>
+                            <a:ext uri="{53640926-AAD7-44D8-BBD7-CCE9431645EC}">
+                              <a14:shadowObscured xmlns:a14="http://schemas.microsoft.com/office/drawing/2010/main"/>
+                            </a:ext>
+                          </a:extLst>
+                        </pic:spPr>
+                      </pic:pic>
+                    </a:graphicData>
+                  </a:graphic>
+                </wp:anchor>
+              </w:drawing>
+            </w:r>
+          </w:p>
+        </w:tc>
+        <w:tc>
+          <w:tcPr>
+            <w:tcW w:w="4530" w:type="dxa"/>
+          </w:tcPr>
+          <w:p>
+            <w:pPr>
+              <w:spacing w:line="480" w:lineRule="auto"/>
+              <w:rPr>
+                <w:rFonts w:ascii="Times New Roman" w:hAnsi="Times New Roman" w:cs="Times New Roman"/>
+                <w:sz w:val="24"/>
+                <w:szCs w:val="24"/>
+              </w:rPr>
+            </w:pPr>
+            <w:proofErr w:type="spellStart"/>
+            <w:r>
+              <w:rPr>
+                <w:rFonts w:ascii="Times New Roman" w:hAnsi="Times New Roman" w:cs="Times New Roman"/>
+                <w:sz w:val="24"/>
+                <w:szCs w:val="24"/>
+              </w:rPr>
+              <w:t>Notasi</w:t>
+            </w:r>
+            <w:proofErr w:type="spellEnd"/>
+            <w:r>
+              <w:rPr>
+                <w:rFonts w:ascii="Times New Roman" w:hAnsi="Times New Roman" w:cs="Times New Roman"/>
+                <w:sz w:val="24"/>
+                <w:szCs w:val="24"/>
+              </w:rPr>
+              <w:t xml:space="preserve"> </w:t>
+            </w:r>
+            <w:proofErr w:type="spellStart"/>
+            <w:r>
+              <w:rPr>
+                <w:rFonts w:ascii="Times New Roman" w:hAnsi="Times New Roman" w:cs="Times New Roman"/>
+                <w:sz w:val="24"/>
+                <w:szCs w:val="24"/>
+              </w:rPr>
+              <w:t>ini</w:t>
+            </w:r>
+            <w:proofErr w:type="spellEnd"/>
+            <w:r>
+              <w:rPr>
+                <w:rFonts w:ascii="Times New Roman" w:hAnsi="Times New Roman" w:cs="Times New Roman"/>
+                <w:sz w:val="24"/>
+                <w:szCs w:val="24"/>
+              </w:rPr>
+              <w:t xml:space="preserve"> </w:t>
+            </w:r>
+            <w:proofErr w:type="spellStart"/>
+            <w:r>
+              <w:rPr>
+                <w:rFonts w:ascii="Times New Roman" w:hAnsi="Times New Roman" w:cs="Times New Roman"/>
+                <w:sz w:val="24"/>
+                <w:szCs w:val="24"/>
+              </w:rPr>
+              <w:t>menandakan</w:t>
+            </w:r>
+            <w:proofErr w:type="spellEnd"/>
+            <w:r>
+              <w:rPr>
+                <w:rFonts w:ascii="Times New Roman" w:hAnsi="Times New Roman" w:cs="Times New Roman"/>
+                <w:sz w:val="24"/>
+                <w:szCs w:val="24"/>
+              </w:rPr>
+              <w:t xml:space="preserve"> </w:t>
+            </w:r>
+            <w:proofErr w:type="spellStart"/>
+            <w:r>
+              <w:rPr>
+                <w:rFonts w:ascii="Times New Roman" w:hAnsi="Times New Roman" w:cs="Times New Roman"/>
+                <w:sz w:val="24"/>
+                <w:szCs w:val="24"/>
+              </w:rPr>
+              <w:t>adanya</w:t>
+            </w:r>
+            <w:proofErr w:type="spellEnd"/>
+            <w:r>
+              <w:rPr>
+                <w:rFonts w:ascii="Times New Roman" w:hAnsi="Times New Roman" w:cs="Times New Roman"/>
+                <w:sz w:val="24"/>
+                <w:szCs w:val="24"/>
+              </w:rPr>
+              <w:t xml:space="preserve"> </w:t>
+            </w:r>
+            <w:proofErr w:type="spellStart"/>
+            <w:r>
+              <w:rPr>
+                <w:rFonts w:ascii="Times New Roman" w:hAnsi="Times New Roman" w:cs="Times New Roman"/>
+                <w:sz w:val="24"/>
+                <w:szCs w:val="24"/>
+              </w:rPr>
+              <w:t>kondisi</w:t>
+            </w:r>
+            <w:proofErr w:type="spellEnd"/>
+            <w:r>
+              <w:rPr>
+                <w:rFonts w:ascii="Times New Roman" w:hAnsi="Times New Roman" w:cs="Times New Roman"/>
+                <w:sz w:val="24"/>
+                <w:szCs w:val="24"/>
+              </w:rPr>
+              <w:t xml:space="preserve"> yang </w:t>
+            </w:r>
+            <w:proofErr w:type="spellStart"/>
+            <w:r>
+              <w:rPr>
+                <w:rFonts w:ascii="Times New Roman" w:hAnsi="Times New Roman" w:cs="Times New Roman"/>
+                <w:sz w:val="24"/>
+                <w:szCs w:val="24"/>
+              </w:rPr>
+              <w:t>harus</w:t>
+            </w:r>
+            <w:proofErr w:type="spellEnd"/>
+            <w:r>
+              <w:rPr>
+                <w:rFonts w:ascii="Times New Roman" w:hAnsi="Times New Roman" w:cs="Times New Roman"/>
+                <w:sz w:val="24"/>
+                <w:szCs w:val="24"/>
+              </w:rPr>
+              <w:t xml:space="preserve"> </w:t>
+            </w:r>
+            <w:proofErr w:type="spellStart"/>
+            <w:r>
+              <w:rPr>
+                <w:rFonts w:ascii="Times New Roman" w:hAnsi="Times New Roman" w:cs="Times New Roman"/>
+                <w:sz w:val="24"/>
+                <w:szCs w:val="24"/>
+              </w:rPr>
+              <w:t>dipenuhi</w:t>
+            </w:r>
+            <w:proofErr w:type="spellEnd"/>
+            <w:r>
+              <w:rPr>
+                <w:rFonts w:ascii="Times New Roman" w:hAnsi="Times New Roman" w:cs="Times New Roman"/>
+                <w:sz w:val="24"/>
+                <w:szCs w:val="24"/>
+              </w:rPr>
+              <w:t xml:space="preserve"> </w:t>
+            </w:r>
+            <w:proofErr w:type="spellStart"/>
+            <w:r>
+              <w:rPr>
+                <w:rFonts w:ascii="Times New Roman" w:hAnsi="Times New Roman" w:cs="Times New Roman"/>
+                <w:sz w:val="24"/>
+                <w:szCs w:val="24"/>
+              </w:rPr>
+              <w:t>sebelum</w:t>
+            </w:r>
+            <w:proofErr w:type="spellEnd"/>
+            <w:r>
+              <w:rPr>
+                <w:rFonts w:ascii="Times New Roman" w:hAnsi="Times New Roman" w:cs="Times New Roman"/>
+                <w:sz w:val="24"/>
+                <w:szCs w:val="24"/>
+              </w:rPr>
+              <w:t xml:space="preserve"> </w:t>
+            </w:r>
+            <w:proofErr w:type="spellStart"/>
+            <w:r>
+              <w:rPr>
+                <w:rFonts w:ascii="Times New Roman" w:hAnsi="Times New Roman" w:cs="Times New Roman"/>
+                <w:sz w:val="24"/>
+                <w:szCs w:val="24"/>
+              </w:rPr>
+              <w:t>melanjutkan</w:t>
+            </w:r>
+            <w:proofErr w:type="spellEnd"/>
+            <w:r>
+              <w:rPr>
+                <w:rFonts w:ascii="Times New Roman" w:hAnsi="Times New Roman" w:cs="Times New Roman"/>
+                <w:sz w:val="24"/>
+                <w:szCs w:val="24"/>
+              </w:rPr>
+              <w:t xml:space="preserve"> </w:t>
+            </w:r>
+            <w:proofErr w:type="spellStart"/>
+            <w:r>
+              <w:rPr>
+                <w:rFonts w:ascii="Times New Roman" w:hAnsi="Times New Roman" w:cs="Times New Roman"/>
+                <w:sz w:val="24"/>
+                <w:szCs w:val="24"/>
+              </w:rPr>
+              <w:t>ke</w:t>
+            </w:r>
+            <w:proofErr w:type="spellEnd"/>
+            <w:r>
+              <w:rPr>
+                <w:rFonts w:ascii="Times New Roman" w:hAnsi="Times New Roman" w:cs="Times New Roman"/>
+                <w:sz w:val="24"/>
+                <w:szCs w:val="24"/>
+              </w:rPr>
+              <w:t xml:space="preserve"> proses </w:t>
+            </w:r>
+            <w:proofErr w:type="spellStart"/>
+            <w:r>
+              <w:rPr>
+                <w:rFonts w:ascii="Times New Roman" w:hAnsi="Times New Roman" w:cs="Times New Roman"/>
+                <w:sz w:val="24"/>
+                <w:szCs w:val="24"/>
+              </w:rPr>
+              <w:t>lainnya</w:t>
+            </w:r>
+            <w:proofErr w:type="spellEnd"/>
+            <w:r>
+              <w:rPr>
+                <w:rFonts w:ascii="Times New Roman" w:hAnsi="Times New Roman" w:cs="Times New Roman"/>
+                <w:sz w:val="24"/>
+                <w:szCs w:val="24"/>
+              </w:rPr>
+              <w:t>.</w:t>
+            </w:r>
+          </w:p>
+        </w:tc>
+      </w:tr>
+      <w:tr>
+        <w:tc>
+          <w:tcPr>
+            <w:tcW w:w="3397" w:type="dxa"/>
+          </w:tcPr>
+          <w:p>
+            <w:pPr>
+              <w:spacing w:line="480" w:lineRule="auto"/>
+              <w:rPr>
+                <w:rFonts w:ascii="Times New Roman" w:hAnsi="Times New Roman" w:cs="Times New Roman"/>
+                <w:b/>
+                <w:bCs/>
+                <w:sz w:val="24"/>
+                <w:szCs w:val="24"/>
+              </w:rPr>
+            </w:pPr>
+            <w:r>
+              <w:rPr>
+                <w:rFonts w:ascii="Times New Roman" w:hAnsi="Times New Roman" w:cs="Times New Roman"/>
+                <w:b/>
+                <w:bCs/>
+                <w:noProof/>
+                <w:sz w:val="24"/>
+                <w:szCs w:val="24"/>
+              </w:rPr>
+              <w:drawing>
+                <wp:anchor distT="0" distB="0" distL="114300" distR="114300" simplePos="0" relativeHeight="251662336" behindDoc="0" locked="0" layoutInCell="1" allowOverlap="1" wp14:anchorId="622F81C4" wp14:editId="3AB3EFF8">
+                  <wp:simplePos x="0" y="0"/>
+                  <wp:positionH relativeFrom="column">
+                    <wp:posOffset>259715</wp:posOffset>
+                  </wp:positionH>
+                  <wp:positionV relativeFrom="paragraph">
+                    <wp:posOffset>12700</wp:posOffset>
+                  </wp:positionV>
+                  <wp:extent cx="1276350" cy="504825"/>
+                  <wp:effectExtent l="0" t="0" r="0" b="9525"/>
+                  <wp:wrapSquare wrapText="bothSides"/>
+                  <wp:docPr id="8" name="Picture 8"/>
+                  <wp:cNvGraphicFramePr>
+                    <a:graphicFrameLocks xmlns:a="http://schemas.openxmlformats.org/drawingml/2006/main" noChangeAspect="1"/>
+                  </wp:cNvGraphicFramePr>
+                  <a:graphic xmlns:a="http://schemas.openxmlformats.org/drawingml/2006/main">
+                    <a:graphicData uri="http://schemas.openxmlformats.org/drawingml/2006/picture">
+                      <pic:pic xmlns:pic="http://schemas.openxmlformats.org/drawingml/2006/picture">
+                        <pic:nvPicPr>
+                          <pic:cNvPr id="0" name="Picture 5"/>
+                          <pic:cNvPicPr>
+                            <a:picLocks noChangeAspect="1" noChangeArrowheads="1"/>
+                          </pic:cNvPicPr>
+                        </pic:nvPicPr>
+                        <pic:blipFill>
+                          <a:blip r:embed="rId15">
+                            <a:extLst>
+                              <a:ext uri="{28A0092B-C50C-407E-A947-70E740481C1C}">
+                                <a14:useLocalDpi xmlns:a14="http://schemas.microsoft.com/office/drawing/2010/main" val="0"/>
+                              </a:ext>
+                            </a:extLst>
+                          </a:blip>
+                          <a:srcRect/>
+                          <a:stretch>
+                            <a:fillRect/>
+                          </a:stretch>
+                        </pic:blipFill>
+                        <pic:spPr bwMode="auto">
+                          <a:xfrm>
+                            <a:off x="0" y="0"/>
+                            <a:ext cx="1276350" cy="504825"/>
+                          </a:xfrm>
+                          <a:prstGeom prst="rect">
+                            <a:avLst/>
+                          </a:prstGeom>
+                          <a:noFill/>
+                          <a:ln>
+                            <a:noFill/>
+                          </a:ln>
+                        </pic:spPr>
+                      </pic:pic>
+                    </a:graphicData>
+                  </a:graphic>
+                  <wp14:sizeRelV relativeFrom="margin">
+                    <wp14:pctHeight>0</wp14:pctHeight>
+                  </wp14:sizeRelV>
+                </wp:anchor>
+              </w:drawing>
+            </w:r>
+          </w:p>
+        </w:tc>
+        <w:tc>
+          <w:tcPr>
+            <w:tcW w:w="4530" w:type="dxa"/>
+          </w:tcPr>
+          <w:p>
+            <w:pPr>
+              <w:spacing w:line="480" w:lineRule="auto"/>
+              <w:rPr>
+                <w:rFonts w:ascii="Times New Roman" w:hAnsi="Times New Roman" w:cs="Times New Roman"/>
+                <w:sz w:val="24"/>
+                <w:szCs w:val="24"/>
+              </w:rPr>
+            </w:pPr>
+            <w:proofErr w:type="spellStart"/>
+            <w:r>
+              <w:rPr>
+                <w:rFonts w:ascii="Times New Roman" w:hAnsi="Times New Roman" w:cs="Times New Roman"/>
+                <w:sz w:val="24"/>
+                <w:szCs w:val="24"/>
+              </w:rPr>
+              <w:t>Notasi</w:t>
+            </w:r>
+            <w:proofErr w:type="spellEnd"/>
+            <w:r>
+              <w:rPr>
+                <w:rFonts w:ascii="Times New Roman" w:hAnsi="Times New Roman" w:cs="Times New Roman"/>
+                <w:sz w:val="24"/>
+                <w:szCs w:val="24"/>
+              </w:rPr>
+              <w:t xml:space="preserve"> </w:t>
+            </w:r>
+            <w:proofErr w:type="spellStart"/>
+            <w:r>
+              <w:rPr>
+                <w:rFonts w:ascii="Times New Roman" w:hAnsi="Times New Roman" w:cs="Times New Roman"/>
+                <w:sz w:val="24"/>
+                <w:szCs w:val="24"/>
+              </w:rPr>
+              <w:t>ini</w:t>
+            </w:r>
+            <w:proofErr w:type="spellEnd"/>
+            <w:r>
+              <w:rPr>
+                <w:rFonts w:ascii="Times New Roman" w:hAnsi="Times New Roman" w:cs="Times New Roman"/>
+                <w:sz w:val="24"/>
+                <w:szCs w:val="24"/>
+              </w:rPr>
+              <w:t xml:space="preserve"> </w:t>
+            </w:r>
+            <w:proofErr w:type="spellStart"/>
+            <w:r>
+              <w:rPr>
+                <w:rFonts w:ascii="Times New Roman" w:hAnsi="Times New Roman" w:cs="Times New Roman"/>
+                <w:sz w:val="24"/>
+                <w:szCs w:val="24"/>
+              </w:rPr>
+              <w:t>menandakan</w:t>
+            </w:r>
+            <w:proofErr w:type="spellEnd"/>
+            <w:r>
+              <w:rPr>
+                <w:rFonts w:ascii="Times New Roman" w:hAnsi="Times New Roman" w:cs="Times New Roman"/>
+                <w:sz w:val="24"/>
+                <w:szCs w:val="24"/>
+              </w:rPr>
+              <w:t xml:space="preserve"> </w:t>
+            </w:r>
+            <w:proofErr w:type="spellStart"/>
+            <w:r>
+              <w:rPr>
+                <w:rFonts w:ascii="Times New Roman" w:hAnsi="Times New Roman" w:cs="Times New Roman"/>
+                <w:sz w:val="24"/>
+                <w:szCs w:val="24"/>
+              </w:rPr>
+              <w:t>urutan</w:t>
+            </w:r>
+            <w:proofErr w:type="spellEnd"/>
+            <w:r>
+              <w:rPr>
+                <w:rFonts w:ascii="Times New Roman" w:hAnsi="Times New Roman" w:cs="Times New Roman"/>
+                <w:sz w:val="24"/>
+                <w:szCs w:val="24"/>
+              </w:rPr>
+              <w:t xml:space="preserve"> </w:t>
+            </w:r>
+            <w:r>
+              <w:rPr>
+                <w:rFonts w:ascii="Times New Roman" w:hAnsi="Times New Roman" w:cs="Times New Roman"/>
+                <w:sz w:val="24"/>
+                <w:szCs w:val="24"/>
+              </w:rPr>
+              <w:t xml:space="preserve">proses </w:t>
+            </w:r>
+            <w:proofErr w:type="spellStart"/>
+            <w:r>
+              <w:rPr>
+                <w:rFonts w:ascii="Times New Roman" w:hAnsi="Times New Roman" w:cs="Times New Roman"/>
+                <w:sz w:val="24"/>
+                <w:szCs w:val="24"/>
+              </w:rPr>
+              <w:t>dalam</w:t>
+            </w:r>
+            <w:proofErr w:type="spellEnd"/>
+            <w:r>
+              <w:rPr>
+                <w:rFonts w:ascii="Times New Roman" w:hAnsi="Times New Roman" w:cs="Times New Roman"/>
+                <w:sz w:val="24"/>
+                <w:szCs w:val="24"/>
+              </w:rPr>
+              <w:t xml:space="preserve"> </w:t>
+            </w:r>
+            <w:proofErr w:type="spellStart"/>
+            <w:r>
+              <w:rPr>
+                <w:rFonts w:ascii="Times New Roman" w:hAnsi="Times New Roman" w:cs="Times New Roman"/>
+                <w:sz w:val="24"/>
+                <w:szCs w:val="24"/>
+              </w:rPr>
+              <w:t>suatu</w:t>
+            </w:r>
+            <w:proofErr w:type="spellEnd"/>
+            <w:r>
+              <w:rPr>
+                <w:rFonts w:ascii="Times New Roman" w:hAnsi="Times New Roman" w:cs="Times New Roman"/>
+                <w:sz w:val="24"/>
+                <w:szCs w:val="24"/>
+              </w:rPr>
+              <w:t xml:space="preserve"> business process</w:t>
+            </w:r>
+            <w:r>
+              <w:rPr>
+                <w:rFonts w:ascii="Times New Roman" w:hAnsi="Times New Roman" w:cs="Times New Roman"/>
+                <w:sz w:val="24"/>
+                <w:szCs w:val="24"/>
+              </w:rPr>
+              <w:t>.</w:t>
+            </w:r>
+          </w:p>
+        </w:tc>
+      </w:tr>
+      <w:tr>
+        <w:tc>
+          <w:tcPr>
+            <w:tcW w:w="3397" w:type="dxa"/>
+          </w:tcPr>
+          <w:p>
+            <w:pPr>
+              <w:spacing w:line="480" w:lineRule="auto"/>
+              <w:rPr>
+                <w:rFonts w:ascii="Times New Roman" w:hAnsi="Times New Roman" w:cs="Times New Roman"/>
+                <w:b/>
+                <w:bCs/>
+                <w:sz w:val="24"/>
+                <w:szCs w:val="24"/>
+              </w:rPr>
+            </w:pPr>
+            <w:r>
+              <w:rPr>
+                <w:rFonts w:ascii="Times New Roman" w:hAnsi="Times New Roman" w:cs="Times New Roman"/>
+                <w:b/>
+                <w:bCs/>
+                <w:noProof/>
+                <w:sz w:val="24"/>
+                <w:szCs w:val="24"/>
+              </w:rPr>
+              <w:drawing>
+                <wp:anchor distT="0" distB="0" distL="114300" distR="114300" simplePos="0" relativeHeight="251663360" behindDoc="0" locked="0" layoutInCell="1" allowOverlap="1" wp14:anchorId="7F735E01" wp14:editId="492EED49">
+                  <wp:simplePos x="0" y="0"/>
+                  <wp:positionH relativeFrom="column">
+                    <wp:posOffset>202565</wp:posOffset>
+                  </wp:positionH>
+                  <wp:positionV relativeFrom="paragraph">
+                    <wp:posOffset>182245</wp:posOffset>
+                  </wp:positionV>
+                  <wp:extent cx="1304925" cy="295275"/>
+                  <wp:effectExtent l="0" t="0" r="9525" b="9525"/>
+                  <wp:wrapSquare wrapText="bothSides"/>
+                  <wp:docPr id="9" name="Picture 9"/>
+                  <wp:cNvGraphicFramePr>
+                    <a:graphicFrameLocks xmlns:a="http://schemas.openxmlformats.org/drawingml/2006/main" noChangeAspect="1"/>
+                  </wp:cNvGraphicFramePr>
+                  <a:graphic xmlns:a="http://schemas.openxmlformats.org/drawingml/2006/main">
+                    <a:graphicData uri="http://schemas.openxmlformats.org/drawingml/2006/picture">
+                      <pic:pic xmlns:pic="http://schemas.openxmlformats.org/drawingml/2006/picture">
+                        <pic:nvPicPr>
+                          <pic:cNvPr id="0" name="Picture 6"/>
+                          <pic:cNvPicPr>
+                            <a:picLocks noChangeAspect="1" noChangeArrowheads="1"/>
+                          </pic:cNvPicPr>
+                        </pic:nvPicPr>
+                        <pic:blipFill>
+                          <a:blip r:embed="rId16">
+                            <a:extLst>
+                              <a:ext uri="{28A0092B-C50C-407E-A947-70E740481C1C}">
+                                <a14:useLocalDpi xmlns:a14="http://schemas.microsoft.com/office/drawing/2010/main" val="0"/>
+                              </a:ext>
+                            </a:extLst>
+                          </a:blip>
+                          <a:srcRect/>
+                          <a:stretch>
+                            <a:fillRect/>
+                          </a:stretch>
+                        </pic:blipFill>
+                        <pic:spPr bwMode="auto">
+                          <a:xfrm>
+                            <a:off x="0" y="0"/>
+                            <a:ext cx="1304925" cy="295275"/>
+                          </a:xfrm>
+                          <a:prstGeom prst="rect">
+                            <a:avLst/>
+                          </a:prstGeom>
+                          <a:noFill/>
+                          <a:ln>
+                            <a:noFill/>
+                          </a:ln>
+                        </pic:spPr>
+                      </pic:pic>
+                    </a:graphicData>
+                  </a:graphic>
+                </wp:anchor>
+              </w:drawing>
+            </w:r>
+          </w:p>
+        </w:tc>
+        <w:tc>
+          <w:tcPr>
+            <w:tcW w:w="4530" w:type="dxa"/>
+          </w:tcPr>
+          <w:p>
+            <w:pPr>
+              <w:spacing w:line="480" w:lineRule="auto"/>
+              <w:rPr>
+                <w:rFonts w:ascii="Times New Roman" w:hAnsi="Times New Roman" w:cs="Times New Roman"/>
+                <w:sz w:val="24"/>
+                <w:szCs w:val="24"/>
+              </w:rPr>
+            </w:pPr>
+            <w:proofErr w:type="spellStart"/>
+            <w:r>
+              <w:rPr>
+                <w:rFonts w:ascii="Times New Roman" w:hAnsi="Times New Roman" w:cs="Times New Roman"/>
+                <w:sz w:val="24"/>
+                <w:szCs w:val="24"/>
+              </w:rPr>
+              <w:t>Notasi</w:t>
+            </w:r>
+            <w:proofErr w:type="spellEnd"/>
+            <w:r>
+              <w:rPr>
+                <w:rFonts w:ascii="Times New Roman" w:hAnsi="Times New Roman" w:cs="Times New Roman"/>
+                <w:sz w:val="24"/>
+                <w:szCs w:val="24"/>
+              </w:rPr>
+              <w:t xml:space="preserve"> </w:t>
+            </w:r>
+            <w:proofErr w:type="spellStart"/>
+            <w:r>
+              <w:rPr>
+                <w:rFonts w:ascii="Times New Roman" w:hAnsi="Times New Roman" w:cs="Times New Roman"/>
+                <w:sz w:val="24"/>
+                <w:szCs w:val="24"/>
+              </w:rPr>
+              <w:t>ini</w:t>
+            </w:r>
+            <w:proofErr w:type="spellEnd"/>
+            <w:r>
+              <w:rPr>
+                <w:rFonts w:ascii="Times New Roman" w:hAnsi="Times New Roman" w:cs="Times New Roman"/>
+                <w:sz w:val="24"/>
+                <w:szCs w:val="24"/>
+              </w:rPr>
+              <w:t xml:space="preserve"> </w:t>
+            </w:r>
+            <w:proofErr w:type="spellStart"/>
+            <w:r>
+              <w:rPr>
+                <w:rFonts w:ascii="Times New Roman" w:hAnsi="Times New Roman" w:cs="Times New Roman"/>
+                <w:sz w:val="24"/>
+                <w:szCs w:val="24"/>
+              </w:rPr>
+              <w:t>menandakan</w:t>
+            </w:r>
+            <w:proofErr w:type="spellEnd"/>
+            <w:r>
+              <w:rPr>
+                <w:rFonts w:ascii="Times New Roman" w:hAnsi="Times New Roman" w:cs="Times New Roman"/>
+                <w:sz w:val="24"/>
+                <w:szCs w:val="24"/>
+              </w:rPr>
+              <w:t xml:space="preserve"> </w:t>
+            </w:r>
+            <w:proofErr w:type="spellStart"/>
+            <w:r>
+              <w:rPr>
+                <w:rFonts w:ascii="Times New Roman" w:hAnsi="Times New Roman" w:cs="Times New Roman"/>
+                <w:sz w:val="24"/>
+                <w:szCs w:val="24"/>
+              </w:rPr>
+              <w:t>alur</w:t>
+            </w:r>
+            <w:proofErr w:type="spellEnd"/>
+            <w:r>
+              <w:rPr>
+                <w:rFonts w:ascii="Times New Roman" w:hAnsi="Times New Roman" w:cs="Times New Roman"/>
+                <w:sz w:val="24"/>
+                <w:szCs w:val="24"/>
+              </w:rPr>
+              <w:t xml:space="preserve"> </w:t>
+            </w:r>
+            <w:proofErr w:type="spellStart"/>
+            <w:r>
+              <w:rPr>
+                <w:rFonts w:ascii="Times New Roman" w:hAnsi="Times New Roman" w:cs="Times New Roman"/>
+                <w:sz w:val="24"/>
+                <w:szCs w:val="24"/>
+              </w:rPr>
+              <w:t>pesan</w:t>
+            </w:r>
+            <w:proofErr w:type="spellEnd"/>
+            <w:r>
+              <w:rPr>
+                <w:rFonts w:ascii="Times New Roman" w:hAnsi="Times New Roman" w:cs="Times New Roman"/>
+                <w:sz w:val="24"/>
+                <w:szCs w:val="24"/>
+              </w:rPr>
+              <w:t xml:space="preserve">, </w:t>
+            </w:r>
+            <w:proofErr w:type="spellStart"/>
+            <w:r>
+              <w:rPr>
+                <w:rFonts w:ascii="Times New Roman" w:hAnsi="Times New Roman" w:cs="Times New Roman"/>
+                <w:sz w:val="24"/>
+                <w:szCs w:val="24"/>
+              </w:rPr>
+              <w:t>dari</w:t>
+            </w:r>
+            <w:proofErr w:type="spellEnd"/>
+            <w:r>
+              <w:rPr>
+                <w:rFonts w:ascii="Times New Roman" w:hAnsi="Times New Roman" w:cs="Times New Roman"/>
+                <w:sz w:val="24"/>
+                <w:szCs w:val="24"/>
+              </w:rPr>
+              <w:t xml:space="preserve"> mana dan </w:t>
+            </w:r>
+            <w:proofErr w:type="spellStart"/>
+            <w:r>
+              <w:rPr>
+                <w:rFonts w:ascii="Times New Roman" w:hAnsi="Times New Roman" w:cs="Times New Roman"/>
+                <w:sz w:val="24"/>
+                <w:szCs w:val="24"/>
+              </w:rPr>
+              <w:t>kemana</w:t>
+            </w:r>
+            <w:proofErr w:type="spellEnd"/>
+            <w:r>
+              <w:rPr>
+                <w:rFonts w:ascii="Times New Roman" w:hAnsi="Times New Roman" w:cs="Times New Roman"/>
+                <w:sz w:val="24"/>
+                <w:szCs w:val="24"/>
+              </w:rPr>
+              <w:t xml:space="preserve"> </w:t>
+            </w:r>
+            <w:proofErr w:type="spellStart"/>
+            <w:r>
+              <w:rPr>
+                <w:rFonts w:ascii="Times New Roman" w:hAnsi="Times New Roman" w:cs="Times New Roman"/>
+                <w:sz w:val="24"/>
+                <w:szCs w:val="24"/>
+              </w:rPr>
+              <w:t>pesan</w:t>
+            </w:r>
+            <w:proofErr w:type="spellEnd"/>
+            <w:r>
+              <w:rPr>
+                <w:rFonts w:ascii="Times New Roman" w:hAnsi="Times New Roman" w:cs="Times New Roman"/>
+                <w:sz w:val="24"/>
+                <w:szCs w:val="24"/>
+              </w:rPr>
+              <w:t xml:space="preserve"> </w:t>
+            </w:r>
+            <w:proofErr w:type="spellStart"/>
+            <w:r>
+              <w:rPr>
+                <w:rFonts w:ascii="Times New Roman" w:hAnsi="Times New Roman" w:cs="Times New Roman"/>
+                <w:sz w:val="24"/>
+                <w:szCs w:val="24"/>
+              </w:rPr>
+              <w:t>dikirimkan</w:t>
+            </w:r>
+            <w:proofErr w:type="spellEnd"/>
+            <w:r>
+              <w:rPr>
+                <w:rFonts w:ascii="Times New Roman" w:hAnsi="Times New Roman" w:cs="Times New Roman"/>
+                <w:sz w:val="24"/>
+                <w:szCs w:val="24"/>
+              </w:rPr>
+              <w:t>.</w:t>
+            </w:r>
+          </w:p>
+        </w:tc>
+      </w:tr>
+      <w:tr>
+        <w:trPr>
+          <w:trHeight w:val="1823"/>
+        </w:trPr>
+        <w:tc>
+          <w:tcPr>
+            <w:tcW w:w="3397" w:type="dxa"/>
+          </w:tcPr>
+          <w:p>
+            <w:pPr>
+              <w:spacing w:line="480" w:lineRule="auto"/>
+              <w:rPr>
+                <w:rFonts w:ascii="Times New Roman" w:hAnsi="Times New Roman" w:cs="Times New Roman"/>
+                <w:b/>
+                <w:bCs/>
+                <w:sz w:val="24"/>
+                <w:szCs w:val="24"/>
+              </w:rPr>
+            </w:pPr>
+            <w:r>
+              <w:rPr>
+                <w:rFonts w:ascii="Times New Roman" w:hAnsi="Times New Roman" w:cs="Times New Roman"/>
+                <w:b/>
+                <w:bCs/>
+                <w:noProof/>
+                <w:sz w:val="24"/>
+                <w:szCs w:val="24"/>
+              </w:rPr>
+              <w:drawing>
+                <wp:anchor distT="0" distB="0" distL="114300" distR="114300" simplePos="0" relativeHeight="251664384" behindDoc="0" locked="0" layoutInCell="1" allowOverlap="1" wp14:anchorId="6340F50B" wp14:editId="37CEBA6E">
+                  <wp:simplePos x="0" y="0"/>
+                  <wp:positionH relativeFrom="column">
+                    <wp:posOffset>50165</wp:posOffset>
+                  </wp:positionH>
+                  <wp:positionV relativeFrom="paragraph">
+                    <wp:posOffset>0</wp:posOffset>
+                  </wp:positionV>
+                  <wp:extent cx="1552575" cy="1228725"/>
+                  <wp:effectExtent l="0" t="0" r="9525" b="9525"/>
+                  <wp:wrapSquare wrapText="bothSides"/>
+                  <wp:docPr id="10" name="Picture 10"/>
+                  <wp:cNvGraphicFramePr>
+                    <a:graphicFrameLocks xmlns:a="http://schemas.openxmlformats.org/drawingml/2006/main" noChangeAspect="1"/>
+                  </wp:cNvGraphicFramePr>
+                  <a:graphic xmlns:a="http://schemas.openxmlformats.org/drawingml/2006/main">
+                    <a:graphicData uri="http://schemas.openxmlformats.org/drawingml/2006/picture">
+                      <pic:pic xmlns:pic="http://schemas.openxmlformats.org/drawingml/2006/picture">
+                        <pic:nvPicPr>
+                          <pic:cNvPr id="0" name="Picture 7"/>
+                          <pic:cNvPicPr>
+                            <a:picLocks noChangeAspect="1" noChangeArrowheads="1"/>
+                          </pic:cNvPicPr>
+                        </pic:nvPicPr>
+                        <pic:blipFill>
+                          <a:blip r:embed="rId17">
+                            <a:extLst>
+                              <a:ext uri="{28A0092B-C50C-407E-A947-70E740481C1C}">
+                                <a14:useLocalDpi xmlns:a14="http://schemas.microsoft.com/office/drawing/2010/main" val="0"/>
+                              </a:ext>
+                            </a:extLst>
+                          </a:blip>
+                          <a:srcRect/>
+                          <a:stretch>
+                            <a:fillRect/>
+                          </a:stretch>
+                        </pic:blipFill>
+                        <pic:spPr bwMode="auto">
+                          <a:xfrm>
+                            <a:off x="0" y="0"/>
+                            <a:ext cx="1552575" cy="1228725"/>
+                          </a:xfrm>
+                          <a:prstGeom prst="rect">
+                            <a:avLst/>
+                          </a:prstGeom>
+                          <a:noFill/>
+                          <a:ln>
+                            <a:noFill/>
+                          </a:ln>
+                        </pic:spPr>
+                      </pic:pic>
+                    </a:graphicData>
+                  </a:graphic>
+                </wp:anchor>
+              </w:drawing>
+            </w:r>
+          </w:p>
+        </w:tc>
+        <w:tc>
+          <w:tcPr>
+            <w:tcW w:w="4530" w:type="dxa"/>
+          </w:tcPr>
+          <w:p>
+            <w:pPr>
+              <w:spacing w:line="480" w:lineRule="auto"/>
+              <w:rPr>
+                <w:rFonts w:ascii="Times New Roman" w:hAnsi="Times New Roman" w:cs="Times New Roman"/>
+                <w:sz w:val="24"/>
+                <w:szCs w:val="24"/>
+              </w:rPr>
+            </w:pPr>
+            <w:proofErr w:type="spellStart"/>
+            <w:r>
+              <w:rPr>
+                <w:rFonts w:ascii="Times New Roman" w:hAnsi="Times New Roman" w:cs="Times New Roman"/>
+                <w:sz w:val="24"/>
+                <w:szCs w:val="24"/>
+              </w:rPr>
+              <w:t>Notasi</w:t>
+            </w:r>
+            <w:proofErr w:type="spellEnd"/>
+            <w:r>
+              <w:rPr>
+                <w:rFonts w:ascii="Times New Roman" w:hAnsi="Times New Roman" w:cs="Times New Roman"/>
+                <w:sz w:val="24"/>
+                <w:szCs w:val="24"/>
+              </w:rPr>
+              <w:t xml:space="preserve"> </w:t>
+            </w:r>
+            <w:proofErr w:type="spellStart"/>
+            <w:r>
+              <w:rPr>
+                <w:rFonts w:ascii="Times New Roman" w:hAnsi="Times New Roman" w:cs="Times New Roman"/>
+                <w:sz w:val="24"/>
+                <w:szCs w:val="24"/>
+              </w:rPr>
+              <w:t>ini</w:t>
+            </w:r>
+            <w:proofErr w:type="spellEnd"/>
+            <w:r>
+              <w:rPr>
+                <w:rFonts w:ascii="Times New Roman" w:hAnsi="Times New Roman" w:cs="Times New Roman"/>
+                <w:sz w:val="24"/>
+                <w:szCs w:val="24"/>
+              </w:rPr>
+              <w:t xml:space="preserve"> </w:t>
+            </w:r>
+            <w:proofErr w:type="spellStart"/>
+            <w:r>
+              <w:rPr>
+                <w:rFonts w:ascii="Times New Roman" w:hAnsi="Times New Roman" w:cs="Times New Roman"/>
+                <w:sz w:val="24"/>
+                <w:szCs w:val="24"/>
+              </w:rPr>
+              <w:t>menandakan</w:t>
+            </w:r>
+            <w:proofErr w:type="spellEnd"/>
+            <w:r>
+              <w:rPr>
+                <w:rFonts w:ascii="Times New Roman" w:hAnsi="Times New Roman" w:cs="Times New Roman"/>
+                <w:sz w:val="24"/>
+                <w:szCs w:val="24"/>
+              </w:rPr>
+              <w:t xml:space="preserve"> </w:t>
+            </w:r>
+            <w:proofErr w:type="spellStart"/>
+            <w:r>
+              <w:rPr>
+                <w:rFonts w:ascii="Times New Roman" w:hAnsi="Times New Roman" w:cs="Times New Roman"/>
+                <w:sz w:val="24"/>
+                <w:szCs w:val="24"/>
+              </w:rPr>
+              <w:t>tempat</w:t>
+            </w:r>
+            <w:proofErr w:type="spellEnd"/>
+            <w:r>
+              <w:rPr>
+                <w:rFonts w:ascii="Times New Roman" w:hAnsi="Times New Roman" w:cs="Times New Roman"/>
+                <w:sz w:val="24"/>
+                <w:szCs w:val="24"/>
+              </w:rPr>
+              <w:t xml:space="preserve"> data </w:t>
+            </w:r>
+            <w:proofErr w:type="spellStart"/>
+            <w:r>
+              <w:rPr>
+                <w:rFonts w:ascii="Times New Roman" w:hAnsi="Times New Roman" w:cs="Times New Roman"/>
+                <w:sz w:val="24"/>
+                <w:szCs w:val="24"/>
+              </w:rPr>
+              <w:t>disimpan</w:t>
+            </w:r>
+            <w:proofErr w:type="spellEnd"/>
+            <w:r>
+              <w:rPr>
+                <w:rFonts w:ascii="Times New Roman" w:hAnsi="Times New Roman" w:cs="Times New Roman"/>
+                <w:sz w:val="24"/>
+                <w:szCs w:val="24"/>
+              </w:rPr>
+              <w:t>.</w:t>
+            </w:r>
+          </w:p>
+        </w:tc>
+      </w:tr>
+      <w:tr>
+        <w:trPr>
+          <w:trHeight w:val="1695"/>
+        </w:trPr>
+        <w:tc>
+          <w:tcPr>
+            <w:tcW w:w="3397" w:type="dxa"/>
+          </w:tcPr>
+          <w:p>
+            <w:pPr>
+              <w:spacing w:line="480" w:lineRule="auto"/>
+              <w:rPr>
+                <w:rFonts w:ascii="Times New Roman" w:hAnsi="Times New Roman" w:cs="Times New Roman"/>
+                <w:b/>
+                <w:bCs/>
+                <w:sz w:val="24"/>
+                <w:szCs w:val="24"/>
+              </w:rPr>
+            </w:pPr>
+            <w:r>
+              <w:rPr>
+                <w:rFonts w:ascii="Times New Roman" w:hAnsi="Times New Roman" w:cs="Times New Roman"/>
+                <w:b/>
+                <w:bCs/>
+                <w:noProof/>
+                <w:sz w:val="24"/>
+                <w:szCs w:val="24"/>
+              </w:rPr>
+              <w:drawing>
+                <wp:anchor distT="0" distB="0" distL="114300" distR="114300" simplePos="0" relativeHeight="251665408" behindDoc="0" locked="0" layoutInCell="1" allowOverlap="1" wp14:anchorId="5D20D6E7" wp14:editId="4BA5C28D">
+                  <wp:simplePos x="0" y="0"/>
+                  <wp:positionH relativeFrom="column">
+                    <wp:posOffset>402590</wp:posOffset>
+                  </wp:positionH>
+                  <wp:positionV relativeFrom="paragraph">
+                    <wp:posOffset>48260</wp:posOffset>
+                  </wp:positionV>
+                  <wp:extent cx="962025" cy="952500"/>
+                  <wp:effectExtent l="0" t="0" r="9525" b="0"/>
+                  <wp:wrapSquare wrapText="bothSides"/>
+                  <wp:docPr id="11" name="Picture 11"/>
+                  <wp:cNvGraphicFramePr>
+                    <a:graphicFrameLocks xmlns:a="http://schemas.openxmlformats.org/drawingml/2006/main" noChangeAspect="1"/>
+                  </wp:cNvGraphicFramePr>
+                  <a:graphic xmlns:a="http://schemas.openxmlformats.org/drawingml/2006/main">
+                    <a:graphicData uri="http://schemas.openxmlformats.org/drawingml/2006/picture">
+                      <pic:pic xmlns:pic="http://schemas.openxmlformats.org/drawingml/2006/picture">
+                        <pic:nvPicPr>
+                          <pic:cNvPr id="0" name="Picture 8"/>
+                          <pic:cNvPicPr>
+                            <a:picLocks noChangeAspect="1" noChangeArrowheads="1"/>
+                          </pic:cNvPicPr>
+                        </pic:nvPicPr>
+                        <pic:blipFill rotWithShape="1">
+                          <a:blip r:embed="rId18">
+                            <a:extLst>
+                              <a:ext uri="{28A0092B-C50C-407E-A947-70E740481C1C}">
+                                <a14:useLocalDpi xmlns:a14="http://schemas.microsoft.com/office/drawing/2010/main" val="0"/>
+                              </a:ext>
+                            </a:extLst>
+                          </a:blip>
+                          <a:srcRect l="3572" t="2830" r="6250" b="2830"/>
+                          <a:stretch/>
+                        </pic:blipFill>
+                        <pic:spPr bwMode="auto">
+                          <a:xfrm>
+                            <a:off x="0" y="0"/>
+                            <a:ext cx="962025" cy="952500"/>
+                          </a:xfrm>
+                          <a:prstGeom prst="rect">
+                            <a:avLst/>
+                          </a:prstGeom>
+                          <a:noFill/>
+                          <a:ln>
+                            <a:noFill/>
+                          </a:ln>
+                          <a:extLst>
+                            <a:ext uri="{53640926-AAD7-44D8-BBD7-CCE9431645EC}">
+                              <a14:shadowObscured xmlns:a14="http://schemas.microsoft.com/office/drawing/2010/main"/>
+                            </a:ext>
+                          </a:extLst>
+                        </pic:spPr>
+                      </pic:pic>
+                    </a:graphicData>
+                  </a:graphic>
+                  <wp14:sizeRelH relativeFrom="margin">
+                    <wp14:pctWidth>0</wp14:pctWidth>
+                  </wp14:sizeRelH>
+                  <wp14:sizeRelV relativeFrom="margin">
+                    <wp14:pctHeight>0</wp14:pctHeight>
+                  </wp14:sizeRelV>
+                </wp:anchor>
+              </w:drawing>
+            </w:r>
+          </w:p>
+        </w:tc>
+        <w:tc>
+          <w:tcPr>
+            <w:tcW w:w="4530" w:type="dxa"/>
+          </w:tcPr>
+          <w:p>
+            <w:pPr>
+              <w:spacing w:line="480" w:lineRule="auto"/>
+              <w:rPr>
+                <w:rFonts w:ascii="Times New Roman" w:hAnsi="Times New Roman" w:cs="Times New Roman"/>
+                <w:sz w:val="24"/>
+                <w:szCs w:val="24"/>
+              </w:rPr>
+            </w:pPr>
+            <w:proofErr w:type="spellStart"/>
+            <w:r>
+              <w:rPr>
+                <w:rFonts w:ascii="Times New Roman" w:hAnsi="Times New Roman" w:cs="Times New Roman"/>
+                <w:sz w:val="24"/>
+                <w:szCs w:val="24"/>
+              </w:rPr>
+              <w:t>Notasi</w:t>
+            </w:r>
+            <w:proofErr w:type="spellEnd"/>
+            <w:r>
+              <w:rPr>
+                <w:rFonts w:ascii="Times New Roman" w:hAnsi="Times New Roman" w:cs="Times New Roman"/>
+                <w:sz w:val="24"/>
+                <w:szCs w:val="24"/>
+              </w:rPr>
+              <w:t xml:space="preserve"> </w:t>
+            </w:r>
+            <w:proofErr w:type="spellStart"/>
+            <w:r>
+              <w:rPr>
+                <w:rFonts w:ascii="Times New Roman" w:hAnsi="Times New Roman" w:cs="Times New Roman"/>
+                <w:sz w:val="24"/>
+                <w:szCs w:val="24"/>
+              </w:rPr>
+              <w:t>ini</w:t>
+            </w:r>
+            <w:proofErr w:type="spellEnd"/>
+            <w:r>
+              <w:rPr>
+                <w:rFonts w:ascii="Times New Roman" w:hAnsi="Times New Roman" w:cs="Times New Roman"/>
+                <w:sz w:val="24"/>
+                <w:szCs w:val="24"/>
+              </w:rPr>
+              <w:t xml:space="preserve"> </w:t>
+            </w:r>
+            <w:proofErr w:type="spellStart"/>
+            <w:r>
+              <w:rPr>
+                <w:rFonts w:ascii="Times New Roman" w:hAnsi="Times New Roman" w:cs="Times New Roman"/>
+                <w:sz w:val="24"/>
+                <w:szCs w:val="24"/>
+              </w:rPr>
+              <w:t>menandakan</w:t>
+            </w:r>
+            <w:proofErr w:type="spellEnd"/>
+            <w:r>
+              <w:rPr>
+                <w:rFonts w:ascii="Times New Roman" w:hAnsi="Times New Roman" w:cs="Times New Roman"/>
+                <w:sz w:val="24"/>
+                <w:szCs w:val="24"/>
+              </w:rPr>
+              <w:t xml:space="preserve"> </w:t>
+            </w:r>
+            <w:proofErr w:type="spellStart"/>
+            <w:r>
+              <w:rPr>
+                <w:rFonts w:ascii="Times New Roman" w:hAnsi="Times New Roman" w:cs="Times New Roman"/>
+                <w:sz w:val="24"/>
+                <w:szCs w:val="24"/>
+              </w:rPr>
+              <w:t>akhir</w:t>
+            </w:r>
+            <w:proofErr w:type="spellEnd"/>
+            <w:r>
+              <w:rPr>
+                <w:rFonts w:ascii="Times New Roman" w:hAnsi="Times New Roman" w:cs="Times New Roman"/>
+                <w:sz w:val="24"/>
+                <w:szCs w:val="24"/>
+              </w:rPr>
+              <w:t xml:space="preserve"> </w:t>
+            </w:r>
+            <w:proofErr w:type="spellStart"/>
+            <w:r>
+              <w:rPr>
+                <w:rFonts w:ascii="Times New Roman" w:hAnsi="Times New Roman" w:cs="Times New Roman"/>
+                <w:sz w:val="24"/>
+                <w:szCs w:val="24"/>
+              </w:rPr>
+              <w:t>dari</w:t>
+            </w:r>
+            <w:proofErr w:type="spellEnd"/>
+            <w:r>
+              <w:rPr>
+                <w:rFonts w:ascii="Times New Roman" w:hAnsi="Times New Roman" w:cs="Times New Roman"/>
+                <w:sz w:val="24"/>
+                <w:szCs w:val="24"/>
+              </w:rPr>
+              <w:t xml:space="preserve"> </w:t>
+            </w:r>
+            <w:proofErr w:type="spellStart"/>
+            <w:r>
+              <w:rPr>
+                <w:rFonts w:ascii="Times New Roman" w:hAnsi="Times New Roman" w:cs="Times New Roman"/>
+                <w:sz w:val="24"/>
+                <w:szCs w:val="24"/>
+              </w:rPr>
+              <w:t>suatu</w:t>
+            </w:r>
+            <w:proofErr w:type="spellEnd"/>
+            <w:r>
+              <w:rPr>
+                <w:rFonts w:ascii="Times New Roman" w:hAnsi="Times New Roman" w:cs="Times New Roman"/>
+                <w:sz w:val="24"/>
+                <w:szCs w:val="24"/>
+              </w:rPr>
+              <w:t xml:space="preserve"> business pr</w:t>
+            </w:r>
+            <w:r>
+              <w:rPr>
+                <w:rFonts w:ascii="Times New Roman" w:hAnsi="Times New Roman" w:cs="Times New Roman"/>
+                <w:sz w:val="24"/>
+                <w:szCs w:val="24"/>
+              </w:rPr>
+              <w:t>ocess.</w:t>
+            </w:r>
+          </w:p>
+        </w:tc>
+      </w:tr>
+    </w:tbl>
+    <w:p>
+      <w:pPr>
+        <w:spacing w:line="480" w:lineRule="auto"/>
+        <w:rPr>
+          <w:rFonts w:ascii="Times New Roman" w:hAnsi="Times New Roman" w:cs="Times New Roman"/>
+          <w:b/>
+          <w:bCs/>
+          <w:sz w:val="24"/>
+          <w:szCs w:val="24"/>
+        </w:rPr>
+      </w:pPr>
     </w:p>
     <w:sectPr>
-      <w:headerReference w:type="default" r:id="rId12"/>
+      <w:headerReference w:type="default" r:id="rId19"/>
       <w:pgSz w:w="11906" w:h="16838" w:code="9"/>
       <w:pgMar w:top="2268" w:right="1701" w:bottom="1701" w:left="2268" w:header="720" w:footer="720" w:gutter="0"/>
       <w:cols w:space="720"/>
@@ -6980,7 +9519,7 @@
       </w:pPr>
     </w:pPrDefault>
   </w:docDefaults>
-  <w:latentStyles w:defLockedState="0" w:defUIPriority="99" w:defSemiHidden="0" w:defUnhideWhenUsed="0" w:defQFormat="0" w:count="376">
+  <w:latentStyles w:defLockedState="0" w:defUIPriority="99" w:defSemiHidden="0" w:defUnhideWhenUsed="0" w:defQFormat="0" w:count="377">
     <w:lsdException w:name="Normal" w:uiPriority="0" w:qFormat="1"/>
     <w:lsdException w:name="heading 1" w:uiPriority="9" w:qFormat="1"/>
     <w:lsdException w:name="heading 2" w:semiHidden="1" w:uiPriority="9" w:unhideWhenUsed="1" w:qFormat="1"/>
@@ -7354,6 +9893,7 @@
     <w:lsdException w:name="Hashtag" w:semiHidden="1" w:unhideWhenUsed="1"/>
     <w:lsdException w:name="Unresolved Mention" w:semiHidden="1" w:unhideWhenUsed="1"/>
     <w:lsdException w:name="Smart Link" w:semiHidden="1" w:unhideWhenUsed="1"/>
+    <w:lsdException w:name="Smart Link Error" w:semiHidden="1" w:unhideWhenUsed="1"/>
   </w:latentStyles>
   <w:style w:type="paragraph" w:default="1" w:styleId="Normal">
     <w:name w:val="Normal"/>
@@ -7793,7 +10333,7 @@
 </file>
 
 <file path=customXml/itemProps1.xml><?xml version="1.0" encoding="utf-8"?>
-<ds:datastoreItem xmlns:ds="http://schemas.openxmlformats.org/officeDocument/2006/customXml" ds:itemID="{03A9D567-C684-41E7-8521-63E6A50A860C}">
+<ds:datastoreItem xmlns:ds="http://schemas.openxmlformats.org/officeDocument/2006/customXml" ds:itemID="{058D0DAD-BA65-460A-AF39-A8A170F3FC5E}">
   <ds:schemaRefs>
     <ds:schemaRef ds:uri="http://schemas.openxmlformats.org/officeDocument/2006/bibliography"/>
   </ds:schemaRefs>

</xml_diff>